<commit_message>
Subo arreglos en las diapositivas y el informe de Gestion de Configuración.
</commit_message>
<xml_diff>
--- a/TP4 - Gestion Configuracion.docx
+++ b/TP4 - Gestion Configuracion.docx
@@ -7,6 +7,182 @@
         <w:jc w:val="center"/>
         <w:rPr>
           <w:rFonts w:cstheme="minorHAnsi"/>
+          <w:sz w:val="52"/>
+        </w:rPr>
+      </w:pPr>
+      <w:r>
+        <w:rPr>
+          <w:rFonts w:cstheme="minorHAnsi"/>
+          <w:sz w:val="52"/>
+        </w:rPr>
+        <w:t>Ingeniería en Software</w:t>
+      </w:r>
+    </w:p>
+    <w:p>
+      <w:pPr>
+        <w:jc w:val="center"/>
+        <w:rPr>
+          <w:rFonts w:cstheme="minorHAnsi"/>
+          <w:sz w:val="52"/>
+        </w:rPr>
+      </w:pPr>
+    </w:p>
+    <w:p>
+      <w:pPr>
+        <w:jc w:val="center"/>
+        <w:rPr>
+          <w:rFonts w:cstheme="minorHAnsi"/>
+          <w:b/>
+          <w:sz w:val="72"/>
+          <w:szCs w:val="72"/>
+        </w:rPr>
+      </w:pPr>
+      <w:r>
+        <w:rPr>
+          <w:rFonts w:cstheme="minorHAnsi"/>
+          <w:b/>
+          <w:sz w:val="72"/>
+          <w:szCs w:val="72"/>
+        </w:rPr>
+        <w:t>Trabajo Práctico N°4</w:t>
+      </w:r>
+    </w:p>
+    <w:p>
+      <w:pPr>
+        <w:jc w:val="center"/>
+        <w:rPr>
+          <w:rFonts w:cstheme="minorHAnsi"/>
+          <w:sz w:val="52"/>
+          <w:szCs w:val="24"/>
+        </w:rPr>
+      </w:pPr>
+      <w:r>
+        <w:rPr>
+          <w:rFonts w:cstheme="minorHAnsi"/>
+          <w:sz w:val="52"/>
+        </w:rPr>
+        <w:t>“Gestión de Configuración”</w:t>
+      </w:r>
+    </w:p>
+    <w:p>
+      <w:pPr>
+        <w:jc w:val="center"/>
+        <w:rPr>
+          <w:rFonts w:cstheme="minorHAnsi"/>
+          <w:sz w:val="52"/>
+        </w:rPr>
+      </w:pPr>
+    </w:p>
+    <w:p>
+      <w:pPr>
+        <w:jc w:val="center"/>
+        <w:rPr>
+          <w:rFonts w:cstheme="minorHAnsi"/>
+          <w:sz w:val="52"/>
+        </w:rPr>
+      </w:pPr>
+    </w:p>
+    <w:p>
+      <w:pPr>
+        <w:jc w:val="center"/>
+        <w:rPr>
+          <w:rFonts w:cstheme="minorHAnsi"/>
+          <w:sz w:val="52"/>
+        </w:rPr>
+      </w:pPr>
+    </w:p>
+    <w:p>
+      <w:pPr>
+        <w:rPr>
+          <w:rFonts w:cstheme="minorHAnsi"/>
+          <w:sz w:val="32"/>
+        </w:rPr>
+      </w:pPr>
+      <w:r>
+        <w:rPr>
+          <w:rFonts w:cstheme="minorHAnsi"/>
+          <w:sz w:val="32"/>
+        </w:rPr>
+        <w:t>Integrantes:</w:t>
+      </w:r>
+    </w:p>
+    <w:p>
+      <w:pPr>
+        <w:rPr>
+          <w:rFonts w:cstheme="minorHAnsi"/>
+          <w:sz w:val="32"/>
+        </w:rPr>
+      </w:pPr>
+      <w:r>
+        <w:rPr>
+          <w:rFonts w:cstheme="minorHAnsi"/>
+          <w:sz w:val="32"/>
+        </w:rPr>
+        <w:tab/>
+        <w:t>García, Gabriel</w:t>
+      </w:r>
+    </w:p>
+    <w:p>
+      <w:pPr>
+        <w:rPr>
+          <w:rFonts w:cstheme="minorHAnsi"/>
+          <w:sz w:val="32"/>
+        </w:rPr>
+      </w:pPr>
+      <w:r>
+        <w:rPr>
+          <w:rFonts w:cstheme="minorHAnsi"/>
+          <w:sz w:val="32"/>
+        </w:rPr>
+        <w:tab/>
+        <w:t>Sastre, Yamila</w:t>
+      </w:r>
+    </w:p>
+    <w:p>
+      <w:pPr>
+        <w:ind w:left="708" w:hanging="708"/>
+        <w:rPr>
+          <w:rFonts w:cstheme="minorHAnsi"/>
+          <w:sz w:val="32"/>
+        </w:rPr>
+      </w:pPr>
+      <w:r>
+        <w:rPr>
+          <w:rFonts w:cstheme="minorHAnsi"/>
+          <w:sz w:val="32"/>
+        </w:rPr>
+        <w:t>Turno Noche</w:t>
+      </w:r>
+    </w:p>
+    <w:p>
+      <w:pPr>
+        <w:rPr>
+          <w:rFonts w:cstheme="minorHAnsi"/>
+          <w:sz w:val="32"/>
+        </w:rPr>
+      </w:pPr>
+      <w:r>
+        <w:rPr>
+          <w:rFonts w:cstheme="minorHAnsi"/>
+          <w:sz w:val="32"/>
+        </w:rPr>
+        <w:br w:type="page"/>
+      </w:r>
+    </w:p>
+    <w:p>
+      <w:pPr>
+        <w:ind w:left="708" w:hanging="708"/>
+        <w:rPr>
+          <w:rFonts w:cstheme="minorHAnsi"/>
+          <w:sz w:val="32"/>
+        </w:rPr>
+      </w:pPr>
+    </w:p>
+    <w:p>
+      <w:pPr>
+        <w:jc w:val="center"/>
+        <w:rPr>
+          <w:rFonts w:cstheme="minorHAnsi"/>
           <w:b/>
           <w:color w:val="002060"/>
           <w:sz w:val="24"/>
@@ -291,24 +467,28 @@
           <w:rStyle w:val="Textoennegrita"/>
           <w:rFonts w:cstheme="minorHAnsi"/>
           <w:b w:val="0"/>
-        </w:rPr>
-      </w:pPr>
-      <w:proofErr w:type="spellStart"/>
-      <w:proofErr w:type="gramStart"/>
+          <w:sz w:val="24"/>
+          <w:szCs w:val="24"/>
+        </w:rPr>
+      </w:pPr>
+      <w:proofErr w:type="spellStart"/>
       <w:r>
         <w:rPr>
           <w:rStyle w:val="Textoennegrita"/>
           <w:rFonts w:cstheme="minorHAnsi"/>
+          <w:sz w:val="24"/>
+          <w:szCs w:val="24"/>
         </w:rPr>
         <w:lastRenderedPageBreak/>
         <w:t>svn</w:t>
       </w:r>
       <w:proofErr w:type="spellEnd"/>
-      <w:proofErr w:type="gramEnd"/>
       <w:r>
         <w:rPr>
           <w:rStyle w:val="Textoennegrita"/>
           <w:rFonts w:cstheme="minorHAnsi"/>
+          <w:sz w:val="24"/>
+          <w:szCs w:val="24"/>
         </w:rPr>
         <w:t> </w:t>
       </w:r>
@@ -317,6 +497,8 @@
         <w:rPr>
           <w:rStyle w:val="Textoennegrita"/>
           <w:rFonts w:cstheme="minorHAnsi"/>
+          <w:sz w:val="24"/>
+          <w:szCs w:val="24"/>
         </w:rPr>
         <w:t>help</w:t>
       </w:r>
@@ -325,6 +507,8 @@
         <w:rPr>
           <w:rStyle w:val="Textoennegrita"/>
           <w:rFonts w:cstheme="minorHAnsi"/>
+          <w:sz w:val="24"/>
+          <w:szCs w:val="24"/>
         </w:rPr>
         <w:t xml:space="preserve">: </w:t>
       </w:r>
@@ -333,12 +517,16 @@
           <w:rStyle w:val="Textoennegrita"/>
           <w:rFonts w:cstheme="minorHAnsi"/>
           <w:b w:val="0"/>
+          <w:sz w:val="24"/>
+          <w:szCs w:val="24"/>
         </w:rPr>
         <w:t>muestra </w:t>
       </w:r>
       <w:r>
         <w:rPr>
           <w:rFonts w:cstheme="minorHAnsi"/>
+          <w:sz w:val="24"/>
+          <w:szCs w:val="24"/>
         </w:rPr>
         <w:t>opciones generales y una lista de órdenes básicas.</w:t>
       </w:r>
@@ -349,23 +537,27 @@
           <w:rStyle w:val="Textoennegrita"/>
           <w:rFonts w:cstheme="minorHAnsi"/>
           <w:b w:val="0"/>
-        </w:rPr>
-      </w:pPr>
-      <w:proofErr w:type="spellStart"/>
-      <w:proofErr w:type="gramStart"/>
+          <w:sz w:val="24"/>
+          <w:szCs w:val="24"/>
+        </w:rPr>
+      </w:pPr>
+      <w:proofErr w:type="spellStart"/>
       <w:r>
         <w:rPr>
           <w:rStyle w:val="Textoennegrita"/>
           <w:rFonts w:cstheme="minorHAnsi"/>
+          <w:sz w:val="24"/>
+          <w:szCs w:val="24"/>
         </w:rPr>
         <w:t>svn</w:t>
       </w:r>
       <w:proofErr w:type="spellEnd"/>
-      <w:proofErr w:type="gramEnd"/>
       <w:r>
         <w:rPr>
           <w:rStyle w:val="Textoennegrita"/>
           <w:rFonts w:cstheme="minorHAnsi"/>
+          <w:sz w:val="24"/>
+          <w:szCs w:val="24"/>
         </w:rPr>
         <w:t> </w:t>
       </w:r>
@@ -374,6 +566,8 @@
         <w:rPr>
           <w:rStyle w:val="Textoennegrita"/>
           <w:rFonts w:cstheme="minorHAnsi"/>
+          <w:sz w:val="24"/>
+          <w:szCs w:val="24"/>
         </w:rPr>
         <w:t>import</w:t>
       </w:r>
@@ -382,6 +576,8 @@
         <w:rPr>
           <w:rStyle w:val="Textoennegrita"/>
           <w:rFonts w:cstheme="minorHAnsi"/>
+          <w:sz w:val="24"/>
+          <w:szCs w:val="24"/>
         </w:rPr>
         <w:t xml:space="preserve">: </w:t>
       </w:r>
@@ -390,6 +586,8 @@
           <w:rStyle w:val="Textoennegrita"/>
           <w:rFonts w:cstheme="minorHAnsi"/>
           <w:b w:val="0"/>
+          <w:sz w:val="24"/>
+          <w:szCs w:val="24"/>
         </w:rPr>
         <w:t>es una forma rápida de copiar una jerarquía de archivos sin versionar a un repositorio.</w:t>
       </w:r>
@@ -398,23 +596,27 @@
       <w:pPr>
         <w:rPr>
           <w:rFonts w:cstheme="minorHAnsi"/>
-        </w:rPr>
-      </w:pPr>
-      <w:proofErr w:type="spellStart"/>
-      <w:proofErr w:type="gramStart"/>
-      <w:r>
-        <w:rPr>
-          <w:rFonts w:cstheme="minorHAnsi"/>
-          <w:b/>
+          <w:sz w:val="24"/>
+          <w:szCs w:val="24"/>
+        </w:rPr>
+      </w:pPr>
+      <w:proofErr w:type="spellStart"/>
+      <w:r>
+        <w:rPr>
+          <w:rFonts w:cstheme="minorHAnsi"/>
+          <w:b/>
+          <w:sz w:val="24"/>
+          <w:szCs w:val="24"/>
         </w:rPr>
         <w:t>svn</w:t>
       </w:r>
       <w:proofErr w:type="spellEnd"/>
-      <w:proofErr w:type="gramEnd"/>
-      <w:r>
-        <w:rPr>
-          <w:rFonts w:cstheme="minorHAnsi"/>
-          <w:b/>
+      <w:r>
+        <w:rPr>
+          <w:rFonts w:cstheme="minorHAnsi"/>
+          <w:b/>
+          <w:sz w:val="24"/>
+          <w:szCs w:val="24"/>
         </w:rPr>
         <w:t xml:space="preserve"> </w:t>
       </w:r>
@@ -423,6 +625,8 @@
         <w:rPr>
           <w:rFonts w:cstheme="minorHAnsi"/>
           <w:b/>
+          <w:sz w:val="24"/>
+          <w:szCs w:val="24"/>
         </w:rPr>
         <w:t>checkout</w:t>
       </w:r>
@@ -431,12 +635,16 @@
         <w:rPr>
           <w:rFonts w:cstheme="minorHAnsi"/>
           <w:b/>
+          <w:sz w:val="24"/>
+          <w:szCs w:val="24"/>
         </w:rPr>
         <w:t xml:space="preserve">: </w:t>
       </w:r>
       <w:r>
         <w:rPr>
           <w:rFonts w:cstheme="minorHAnsi"/>
+          <w:sz w:val="24"/>
+          <w:szCs w:val="24"/>
         </w:rPr>
         <w:t>para comenzar a usar el repositorio Subversion.</w:t>
       </w:r>
@@ -445,23 +653,27 @@
       <w:pPr>
         <w:rPr>
           <w:rFonts w:cstheme="minorHAnsi"/>
-        </w:rPr>
-      </w:pPr>
-      <w:proofErr w:type="spellStart"/>
-      <w:proofErr w:type="gramStart"/>
-      <w:r>
-        <w:rPr>
-          <w:rFonts w:cstheme="minorHAnsi"/>
-          <w:b/>
+          <w:sz w:val="24"/>
+          <w:szCs w:val="24"/>
+        </w:rPr>
+      </w:pPr>
+      <w:proofErr w:type="spellStart"/>
+      <w:r>
+        <w:rPr>
+          <w:rFonts w:cstheme="minorHAnsi"/>
+          <w:b/>
+          <w:sz w:val="24"/>
+          <w:szCs w:val="24"/>
         </w:rPr>
         <w:t>working</w:t>
       </w:r>
       <w:proofErr w:type="spellEnd"/>
-      <w:proofErr w:type="gramEnd"/>
-      <w:r>
-        <w:rPr>
-          <w:rFonts w:cstheme="minorHAnsi"/>
-          <w:b/>
+      <w:r>
+        <w:rPr>
+          <w:rFonts w:cstheme="minorHAnsi"/>
+          <w:b/>
+          <w:sz w:val="24"/>
+          <w:szCs w:val="24"/>
         </w:rPr>
         <w:t> </w:t>
       </w:r>
@@ -470,6 +682,8 @@
         <w:rPr>
           <w:rFonts w:cstheme="minorHAnsi"/>
           <w:b/>
+          <w:sz w:val="24"/>
+          <w:szCs w:val="24"/>
         </w:rPr>
         <w:t>copy</w:t>
       </w:r>
@@ -478,12 +692,16 @@
         <w:rPr>
           <w:rFonts w:cstheme="minorHAnsi"/>
           <w:b/>
+          <w:sz w:val="24"/>
+          <w:szCs w:val="24"/>
         </w:rPr>
         <w:t xml:space="preserve">: </w:t>
       </w:r>
       <w:r>
         <w:rPr>
           <w:rFonts w:cstheme="minorHAnsi"/>
+          <w:sz w:val="24"/>
+          <w:szCs w:val="24"/>
         </w:rPr>
         <w:t>crea una copia local.</w:t>
       </w:r>
@@ -492,23 +710,27 @@
       <w:pPr>
         <w:rPr>
           <w:rFonts w:cstheme="minorHAnsi"/>
-        </w:rPr>
-      </w:pPr>
-      <w:proofErr w:type="spellStart"/>
-      <w:proofErr w:type="gramStart"/>
-      <w:r>
-        <w:rPr>
-          <w:rFonts w:cstheme="minorHAnsi"/>
-          <w:b/>
+          <w:sz w:val="24"/>
+          <w:szCs w:val="24"/>
+        </w:rPr>
+      </w:pPr>
+      <w:proofErr w:type="spellStart"/>
+      <w:r>
+        <w:rPr>
+          <w:rFonts w:cstheme="minorHAnsi"/>
+          <w:b/>
+          <w:sz w:val="24"/>
+          <w:szCs w:val="24"/>
         </w:rPr>
         <w:t>svn</w:t>
       </w:r>
       <w:proofErr w:type="spellEnd"/>
-      <w:proofErr w:type="gramEnd"/>
-      <w:r>
-        <w:rPr>
-          <w:rFonts w:cstheme="minorHAnsi"/>
-          <w:b/>
+      <w:r>
+        <w:rPr>
+          <w:rFonts w:cstheme="minorHAnsi"/>
+          <w:b/>
+          <w:sz w:val="24"/>
+          <w:szCs w:val="24"/>
         </w:rPr>
         <w:t> </w:t>
       </w:r>
@@ -517,6 +739,8 @@
         <w:rPr>
           <w:rFonts w:cstheme="minorHAnsi"/>
           <w:b/>
+          <w:sz w:val="24"/>
+          <w:szCs w:val="24"/>
         </w:rPr>
         <w:t>update</w:t>
       </w:r>
@@ -525,12 +749,16 @@
         <w:rPr>
           <w:rFonts w:cstheme="minorHAnsi"/>
           <w:b/>
+          <w:sz w:val="24"/>
+          <w:szCs w:val="24"/>
         </w:rPr>
         <w:t xml:space="preserve">: </w:t>
       </w:r>
       <w:r>
         <w:rPr>
           <w:rFonts w:cstheme="minorHAnsi"/>
+          <w:sz w:val="24"/>
+          <w:szCs w:val="24"/>
         </w:rPr>
         <w:t>actualiza una copia local.</w:t>
       </w:r>
@@ -555,23 +783,27 @@
       <w:pPr>
         <w:rPr>
           <w:rFonts w:cstheme="minorHAnsi"/>
-        </w:rPr>
-      </w:pPr>
-      <w:proofErr w:type="spellStart"/>
-      <w:proofErr w:type="gramStart"/>
-      <w:r>
-        <w:rPr>
-          <w:rFonts w:cstheme="minorHAnsi"/>
-          <w:b/>
+          <w:sz w:val="24"/>
+          <w:szCs w:val="24"/>
+        </w:rPr>
+      </w:pPr>
+      <w:proofErr w:type="spellStart"/>
+      <w:r>
+        <w:rPr>
+          <w:rFonts w:cstheme="minorHAnsi"/>
+          <w:b/>
+          <w:sz w:val="24"/>
+          <w:szCs w:val="24"/>
         </w:rPr>
         <w:t>svn</w:t>
       </w:r>
       <w:proofErr w:type="spellEnd"/>
-      <w:proofErr w:type="gramEnd"/>
-      <w:r>
-        <w:rPr>
-          <w:rFonts w:cstheme="minorHAnsi"/>
-          <w:b/>
+      <w:r>
+        <w:rPr>
+          <w:rFonts w:cstheme="minorHAnsi"/>
+          <w:b/>
+          <w:sz w:val="24"/>
+          <w:szCs w:val="24"/>
         </w:rPr>
         <w:t xml:space="preserve"> </w:t>
       </w:r>
@@ -580,6 +812,8 @@
         <w:rPr>
           <w:rFonts w:cstheme="minorHAnsi"/>
           <w:b/>
+          <w:sz w:val="24"/>
+          <w:szCs w:val="24"/>
         </w:rPr>
         <w:t>add</w:t>
       </w:r>
@@ -588,12 +822,16 @@
         <w:rPr>
           <w:rFonts w:cstheme="minorHAnsi"/>
           <w:b/>
+          <w:sz w:val="24"/>
+          <w:szCs w:val="24"/>
         </w:rPr>
         <w:t xml:space="preserve">: </w:t>
       </w:r>
       <w:r>
         <w:rPr>
           <w:rFonts w:cstheme="minorHAnsi"/>
+          <w:sz w:val="24"/>
+          <w:szCs w:val="24"/>
         </w:rPr>
         <w:t>agrega algo al repositorio.</w:t>
       </w:r>
@@ -603,23 +841,27 @@
         <w:rPr>
           <w:rFonts w:cstheme="minorHAnsi"/>
           <w:b/>
-        </w:rPr>
-      </w:pPr>
-      <w:proofErr w:type="spellStart"/>
-      <w:proofErr w:type="gramStart"/>
-      <w:r>
-        <w:rPr>
-          <w:rFonts w:cstheme="minorHAnsi"/>
-          <w:b/>
+          <w:sz w:val="24"/>
+          <w:szCs w:val="24"/>
+        </w:rPr>
+      </w:pPr>
+      <w:proofErr w:type="spellStart"/>
+      <w:r>
+        <w:rPr>
+          <w:rFonts w:cstheme="minorHAnsi"/>
+          <w:b/>
+          <w:sz w:val="24"/>
+          <w:szCs w:val="24"/>
         </w:rPr>
         <w:t>svn</w:t>
       </w:r>
       <w:proofErr w:type="spellEnd"/>
-      <w:proofErr w:type="gramEnd"/>
-      <w:r>
-        <w:rPr>
-          <w:rFonts w:cstheme="minorHAnsi"/>
-          <w:b/>
+      <w:r>
+        <w:rPr>
+          <w:rFonts w:cstheme="minorHAnsi"/>
+          <w:b/>
+          <w:sz w:val="24"/>
+          <w:szCs w:val="24"/>
         </w:rPr>
         <w:t xml:space="preserve"> </w:t>
       </w:r>
@@ -628,6 +870,8 @@
         <w:rPr>
           <w:rFonts w:cstheme="minorHAnsi"/>
           <w:b/>
+          <w:sz w:val="24"/>
+          <w:szCs w:val="24"/>
         </w:rPr>
         <w:t>delete</w:t>
       </w:r>
@@ -636,12 +880,16 @@
         <w:rPr>
           <w:rFonts w:cstheme="minorHAnsi"/>
           <w:b/>
+          <w:sz w:val="24"/>
+          <w:szCs w:val="24"/>
         </w:rPr>
         <w:t xml:space="preserve">: </w:t>
       </w:r>
       <w:r>
         <w:rPr>
           <w:rFonts w:cstheme="minorHAnsi"/>
+          <w:sz w:val="24"/>
+          <w:szCs w:val="24"/>
         </w:rPr>
         <w:t>elimina algo del repositorio.</w:t>
       </w:r>
@@ -651,23 +899,27 @@
         <w:rPr>
           <w:rFonts w:cstheme="minorHAnsi"/>
           <w:b/>
-        </w:rPr>
-      </w:pPr>
-      <w:proofErr w:type="spellStart"/>
-      <w:proofErr w:type="gramStart"/>
-      <w:r>
-        <w:rPr>
-          <w:rFonts w:cstheme="minorHAnsi"/>
-          <w:b/>
+          <w:sz w:val="24"/>
+          <w:szCs w:val="24"/>
+        </w:rPr>
+      </w:pPr>
+      <w:proofErr w:type="spellStart"/>
+      <w:r>
+        <w:rPr>
+          <w:rFonts w:cstheme="minorHAnsi"/>
+          <w:b/>
+          <w:sz w:val="24"/>
+          <w:szCs w:val="24"/>
         </w:rPr>
         <w:t>svn</w:t>
       </w:r>
       <w:proofErr w:type="spellEnd"/>
-      <w:proofErr w:type="gramEnd"/>
-      <w:r>
-        <w:rPr>
-          <w:rFonts w:cstheme="minorHAnsi"/>
-          <w:b/>
+      <w:r>
+        <w:rPr>
+          <w:rFonts w:cstheme="minorHAnsi"/>
+          <w:b/>
+          <w:sz w:val="24"/>
+          <w:szCs w:val="24"/>
         </w:rPr>
         <w:t xml:space="preserve"> </w:t>
       </w:r>
@@ -676,6 +928,8 @@
         <w:rPr>
           <w:rFonts w:cstheme="minorHAnsi"/>
           <w:b/>
+          <w:sz w:val="24"/>
+          <w:szCs w:val="24"/>
         </w:rPr>
         <w:t>copy</w:t>
       </w:r>
@@ -684,12 +938,16 @@
         <w:rPr>
           <w:rFonts w:cstheme="minorHAnsi"/>
           <w:b/>
+          <w:sz w:val="24"/>
+          <w:szCs w:val="24"/>
         </w:rPr>
         <w:t xml:space="preserve">: </w:t>
       </w:r>
       <w:r>
         <w:rPr>
           <w:rFonts w:cstheme="minorHAnsi"/>
+          <w:sz w:val="24"/>
+          <w:szCs w:val="24"/>
         </w:rPr>
         <w:t xml:space="preserve">crea un nuevo </w:t>
       </w:r>
@@ -697,6 +955,8 @@
       <w:r>
         <w:rPr>
           <w:rFonts w:cstheme="minorHAnsi"/>
+          <w:sz w:val="24"/>
+          <w:szCs w:val="24"/>
         </w:rPr>
         <w:t>item</w:t>
       </w:r>
@@ -704,6 +964,8 @@
       <w:r>
         <w:rPr>
           <w:rFonts w:cstheme="minorHAnsi"/>
+          <w:sz w:val="24"/>
+          <w:szCs w:val="24"/>
         </w:rPr>
         <w:t xml:space="preserve"> como duplicado de otro </w:t>
       </w:r>
@@ -711,6 +973,8 @@
       <w:r>
         <w:rPr>
           <w:rFonts w:cstheme="minorHAnsi"/>
+          <w:sz w:val="24"/>
+          <w:szCs w:val="24"/>
         </w:rPr>
         <w:t>element</w:t>
       </w:r>
@@ -718,6 +982,8 @@
       <w:r>
         <w:rPr>
           <w:rFonts w:cstheme="minorHAnsi"/>
+          <w:sz w:val="24"/>
+          <w:szCs w:val="24"/>
         </w:rPr>
         <w:t xml:space="preserve"> del repositorio.</w:t>
       </w:r>
@@ -726,23 +992,27 @@
       <w:pPr>
         <w:rPr>
           <w:rFonts w:cstheme="minorHAnsi"/>
-        </w:rPr>
-      </w:pPr>
-      <w:proofErr w:type="spellStart"/>
-      <w:proofErr w:type="gramStart"/>
-      <w:r>
-        <w:rPr>
-          <w:rFonts w:cstheme="minorHAnsi"/>
-          <w:b/>
+          <w:sz w:val="24"/>
+          <w:szCs w:val="24"/>
+        </w:rPr>
+      </w:pPr>
+      <w:proofErr w:type="spellStart"/>
+      <w:r>
+        <w:rPr>
+          <w:rFonts w:cstheme="minorHAnsi"/>
+          <w:b/>
+          <w:sz w:val="24"/>
+          <w:szCs w:val="24"/>
         </w:rPr>
         <w:t>svn</w:t>
       </w:r>
       <w:proofErr w:type="spellEnd"/>
-      <w:proofErr w:type="gramEnd"/>
-      <w:r>
-        <w:rPr>
-          <w:rFonts w:cstheme="minorHAnsi"/>
-          <w:b/>
+      <w:r>
+        <w:rPr>
+          <w:rFonts w:cstheme="minorHAnsi"/>
+          <w:b/>
+          <w:sz w:val="24"/>
+          <w:szCs w:val="24"/>
         </w:rPr>
         <w:t xml:space="preserve"> </w:t>
       </w:r>
@@ -751,6 +1021,8 @@
         <w:rPr>
           <w:rFonts w:cstheme="minorHAnsi"/>
           <w:b/>
+          <w:sz w:val="24"/>
+          <w:szCs w:val="24"/>
         </w:rPr>
         <w:t>move</w:t>
       </w:r>
@@ -759,12 +1031,16 @@
         <w:rPr>
           <w:rFonts w:cstheme="minorHAnsi"/>
           <w:b/>
+          <w:sz w:val="24"/>
+          <w:szCs w:val="24"/>
         </w:rPr>
         <w:t>:</w:t>
       </w:r>
       <w:r>
         <w:rPr>
           <w:rFonts w:cstheme="minorHAnsi"/>
+          <w:sz w:val="24"/>
+          <w:szCs w:val="24"/>
         </w:rPr>
         <w:t xml:space="preserve"> mueve un fichero o directorio en su copia local de trabajo o en el repositorio.</w:t>
       </w:r>
@@ -796,29 +1072,35 @@
         <w:rPr>
           <w:rFonts w:cstheme="minorHAnsi"/>
           <w:b/>
-        </w:rPr>
-      </w:pPr>
-      <w:proofErr w:type="spellStart"/>
-      <w:proofErr w:type="gramStart"/>
-      <w:r>
-        <w:rPr>
-          <w:rFonts w:cstheme="minorHAnsi"/>
-          <w:b/>
+          <w:sz w:val="24"/>
+          <w:szCs w:val="24"/>
+        </w:rPr>
+      </w:pPr>
+      <w:proofErr w:type="spellStart"/>
+      <w:r>
+        <w:rPr>
+          <w:rFonts w:cstheme="minorHAnsi"/>
+          <w:b/>
+          <w:sz w:val="24"/>
+          <w:szCs w:val="24"/>
         </w:rPr>
         <w:t>svn</w:t>
       </w:r>
       <w:proofErr w:type="spellEnd"/>
-      <w:proofErr w:type="gramEnd"/>
-      <w:r>
-        <w:rPr>
-          <w:rFonts w:cstheme="minorHAnsi"/>
-          <w:b/>
+      <w:r>
+        <w:rPr>
+          <w:rFonts w:cstheme="minorHAnsi"/>
+          <w:b/>
+          <w:sz w:val="24"/>
+          <w:szCs w:val="24"/>
         </w:rPr>
         <w:t xml:space="preserve"> status: </w:t>
       </w:r>
       <w:r>
         <w:rPr>
           <w:rFonts w:cstheme="minorHAnsi"/>
+          <w:sz w:val="24"/>
+          <w:szCs w:val="24"/>
         </w:rPr>
         <w:t>ver los cambios</w:t>
       </w:r>
@@ -827,23 +1109,27 @@
       <w:pPr>
         <w:rPr>
           <w:rFonts w:cstheme="minorHAnsi"/>
-        </w:rPr>
-      </w:pPr>
-      <w:proofErr w:type="spellStart"/>
-      <w:proofErr w:type="gramStart"/>
-      <w:r>
-        <w:rPr>
-          <w:rFonts w:cstheme="minorHAnsi"/>
-          <w:b/>
+          <w:sz w:val="24"/>
+          <w:szCs w:val="24"/>
+        </w:rPr>
+      </w:pPr>
+      <w:proofErr w:type="spellStart"/>
+      <w:r>
+        <w:rPr>
+          <w:rFonts w:cstheme="minorHAnsi"/>
+          <w:b/>
+          <w:sz w:val="24"/>
+          <w:szCs w:val="24"/>
         </w:rPr>
         <w:t>svn</w:t>
       </w:r>
       <w:proofErr w:type="spellEnd"/>
-      <w:proofErr w:type="gramEnd"/>
-      <w:r>
-        <w:rPr>
-          <w:rFonts w:cstheme="minorHAnsi"/>
-          <w:b/>
+      <w:r>
+        <w:rPr>
+          <w:rFonts w:cstheme="minorHAnsi"/>
+          <w:b/>
+          <w:sz w:val="24"/>
+          <w:szCs w:val="24"/>
         </w:rPr>
         <w:t xml:space="preserve"> </w:t>
       </w:r>
@@ -852,6 +1138,8 @@
         <w:rPr>
           <w:rFonts w:cstheme="minorHAnsi"/>
           <w:b/>
+          <w:sz w:val="24"/>
+          <w:szCs w:val="24"/>
         </w:rPr>
         <w:t>diff</w:t>
       </w:r>
@@ -860,12 +1148,16 @@
         <w:rPr>
           <w:rFonts w:cstheme="minorHAnsi"/>
           <w:b/>
+          <w:sz w:val="24"/>
+          <w:szCs w:val="24"/>
         </w:rPr>
         <w:t xml:space="preserve">: </w:t>
       </w:r>
       <w:r>
         <w:rPr>
           <w:rFonts w:cstheme="minorHAnsi"/>
+          <w:sz w:val="24"/>
+          <w:szCs w:val="24"/>
         </w:rPr>
         <w:t>ver detalles de los cambios.</w:t>
       </w:r>
@@ -896,23 +1188,27 @@
         <w:rPr>
           <w:rFonts w:cstheme="minorHAnsi"/>
           <w:b/>
-        </w:rPr>
-      </w:pPr>
-      <w:proofErr w:type="spellStart"/>
-      <w:proofErr w:type="gramStart"/>
-      <w:r>
-        <w:rPr>
-          <w:rFonts w:cstheme="minorHAnsi"/>
-          <w:b/>
+          <w:sz w:val="24"/>
+          <w:szCs w:val="24"/>
+        </w:rPr>
+      </w:pPr>
+      <w:proofErr w:type="spellStart"/>
+      <w:r>
+        <w:rPr>
+          <w:rFonts w:cstheme="minorHAnsi"/>
+          <w:b/>
+          <w:sz w:val="24"/>
+          <w:szCs w:val="24"/>
         </w:rPr>
         <w:t>svn</w:t>
       </w:r>
       <w:proofErr w:type="spellEnd"/>
-      <w:proofErr w:type="gramEnd"/>
-      <w:r>
-        <w:rPr>
-          <w:rFonts w:cstheme="minorHAnsi"/>
-          <w:b/>
+      <w:r>
+        <w:rPr>
+          <w:rFonts w:cstheme="minorHAnsi"/>
+          <w:b/>
+          <w:sz w:val="24"/>
+          <w:szCs w:val="24"/>
         </w:rPr>
         <w:t> </w:t>
       </w:r>
@@ -921,6 +1217,8 @@
         <w:rPr>
           <w:rFonts w:cstheme="minorHAnsi"/>
           <w:b/>
+          <w:sz w:val="24"/>
+          <w:szCs w:val="24"/>
         </w:rPr>
         <w:t>revert</w:t>
       </w:r>
@@ -929,12 +1227,16 @@
         <w:rPr>
           <w:rFonts w:cstheme="minorHAnsi"/>
           <w:b/>
+          <w:sz w:val="24"/>
+          <w:szCs w:val="24"/>
         </w:rPr>
         <w:t xml:space="preserve">: </w:t>
       </w:r>
       <w:r>
         <w:rPr>
           <w:rFonts w:cstheme="minorHAnsi"/>
+          <w:sz w:val="24"/>
+          <w:szCs w:val="24"/>
         </w:rPr>
         <w:t>permite deshacer los cambios hechos en la copia local. </w:t>
       </w:r>
@@ -975,23 +1277,27 @@
       <w:pPr>
         <w:rPr>
           <w:rFonts w:cstheme="minorHAnsi"/>
-        </w:rPr>
-      </w:pPr>
-      <w:proofErr w:type="spellStart"/>
-      <w:proofErr w:type="gramStart"/>
-      <w:r>
-        <w:rPr>
-          <w:rFonts w:cstheme="minorHAnsi"/>
-          <w:b/>
+          <w:sz w:val="24"/>
+          <w:szCs w:val="24"/>
+        </w:rPr>
+      </w:pPr>
+      <w:proofErr w:type="spellStart"/>
+      <w:r>
+        <w:rPr>
+          <w:rFonts w:cstheme="minorHAnsi"/>
+          <w:b/>
+          <w:sz w:val="24"/>
+          <w:szCs w:val="24"/>
         </w:rPr>
         <w:t>svn</w:t>
       </w:r>
       <w:proofErr w:type="spellEnd"/>
-      <w:proofErr w:type="gramEnd"/>
-      <w:r>
-        <w:rPr>
-          <w:rFonts w:cstheme="minorHAnsi"/>
-          <w:b/>
+      <w:r>
+        <w:rPr>
+          <w:rFonts w:cstheme="minorHAnsi"/>
+          <w:b/>
+          <w:sz w:val="24"/>
+          <w:szCs w:val="24"/>
         </w:rPr>
         <w:t> </w:t>
       </w:r>
@@ -1000,6 +1306,8 @@
         <w:rPr>
           <w:rFonts w:cstheme="minorHAnsi"/>
           <w:b/>
+          <w:sz w:val="24"/>
+          <w:szCs w:val="24"/>
         </w:rPr>
         <w:t>update</w:t>
       </w:r>
@@ -1008,12 +1316,16 @@
         <w:rPr>
           <w:rFonts w:cstheme="minorHAnsi"/>
           <w:b/>
+          <w:sz w:val="24"/>
+          <w:szCs w:val="24"/>
         </w:rPr>
         <w:t>:</w:t>
       </w:r>
       <w:r>
         <w:rPr>
           <w:rFonts w:cstheme="minorHAnsi"/>
+          <w:sz w:val="24"/>
+          <w:szCs w:val="24"/>
         </w:rPr>
         <w:t xml:space="preserve"> actualiza la copia local.</w:t>
       </w:r>
@@ -1022,23 +1334,27 @@
       <w:pPr>
         <w:rPr>
           <w:rFonts w:cstheme="minorHAnsi"/>
-        </w:rPr>
-      </w:pPr>
-      <w:proofErr w:type="spellStart"/>
-      <w:proofErr w:type="gramStart"/>
-      <w:r>
-        <w:rPr>
-          <w:rFonts w:cstheme="minorHAnsi"/>
-          <w:b/>
+          <w:sz w:val="24"/>
+          <w:szCs w:val="24"/>
+        </w:rPr>
+      </w:pPr>
+      <w:proofErr w:type="spellStart"/>
+      <w:r>
+        <w:rPr>
+          <w:rFonts w:cstheme="minorHAnsi"/>
+          <w:b/>
+          <w:sz w:val="24"/>
+          <w:szCs w:val="24"/>
         </w:rPr>
         <w:t>svn</w:t>
       </w:r>
       <w:proofErr w:type="spellEnd"/>
-      <w:proofErr w:type="gramEnd"/>
-      <w:r>
-        <w:rPr>
-          <w:rFonts w:cstheme="minorHAnsi"/>
-          <w:b/>
+      <w:r>
+        <w:rPr>
+          <w:rFonts w:cstheme="minorHAnsi"/>
+          <w:b/>
+          <w:sz w:val="24"/>
+          <w:szCs w:val="24"/>
         </w:rPr>
         <w:t> </w:t>
       </w:r>
@@ -1047,6 +1363,8 @@
         <w:rPr>
           <w:rFonts w:cstheme="minorHAnsi"/>
           <w:b/>
+          <w:sz w:val="24"/>
+          <w:szCs w:val="24"/>
         </w:rPr>
         <w:t>resolve</w:t>
       </w:r>
@@ -1054,6 +1372,8 @@
       <w:r>
         <w:rPr>
           <w:rFonts w:cstheme="minorHAnsi"/>
+          <w:sz w:val="24"/>
+          <w:szCs w:val="24"/>
         </w:rPr>
         <w:t>: resuelve conflictos en archivos o directorios de la copia local.</w:t>
       </w:r>
@@ -1086,24 +1406,30 @@
     <w:p>
       <w:pPr>
         <w:rPr>
-          <w:rFonts w:cstheme="minorHAnsi"/>
-        </w:rPr>
-      </w:pPr>
-      <w:proofErr w:type="spellStart"/>
-      <w:proofErr w:type="gramStart"/>
-      <w:r>
-        <w:rPr>
-          <w:rFonts w:cstheme="minorHAnsi"/>
-          <w:b/>
+          <w:rFonts w:eastAsia="Times New Roman" w:cstheme="minorHAnsi"/>
+          <w:b/>
+          <w:sz w:val="24"/>
+          <w:szCs w:val="24"/>
+          <w:lang w:eastAsia="es-AR"/>
+        </w:rPr>
+      </w:pPr>
+      <w:proofErr w:type="spellStart"/>
+      <w:r>
+        <w:rPr>
+          <w:rFonts w:cstheme="minorHAnsi"/>
+          <w:b/>
+          <w:sz w:val="24"/>
+          <w:szCs w:val="24"/>
         </w:rPr>
         <w:t>svn</w:t>
       </w:r>
       <w:proofErr w:type="spellEnd"/>
-      <w:proofErr w:type="gramEnd"/>
-      <w:r>
-        <w:rPr>
-          <w:rFonts w:cstheme="minorHAnsi"/>
-          <w:b/>
+      <w:r>
+        <w:rPr>
+          <w:rFonts w:cstheme="minorHAnsi"/>
+          <w:b/>
+          <w:sz w:val="24"/>
+          <w:szCs w:val="24"/>
         </w:rPr>
         <w:t> </w:t>
       </w:r>
@@ -1112,6 +1438,8 @@
         <w:rPr>
           <w:rFonts w:cstheme="minorHAnsi"/>
           <w:b/>
+          <w:sz w:val="24"/>
+          <w:szCs w:val="24"/>
         </w:rPr>
         <w:t>commit</w:t>
       </w:r>
@@ -1120,36 +1448,22 @@
         <w:rPr>
           <w:rFonts w:cstheme="minorHAnsi"/>
           <w:b/>
+          <w:sz w:val="24"/>
+          <w:szCs w:val="24"/>
         </w:rPr>
         <w:t> ­m ”Mensaje”:</w:t>
       </w:r>
       <w:r>
         <w:rPr>
           <w:rFonts w:cstheme="minorHAnsi"/>
+          <w:sz w:val="24"/>
+          <w:szCs w:val="24"/>
         </w:rPr>
         <w:t xml:space="preserve"> envía los cambios de la copia local al repositorio.</w:t>
       </w:r>
     </w:p>
     <w:p>
       <w:pPr>
-        <w:rPr>
-          <w:rFonts w:eastAsia="Times New Roman" w:cstheme="minorHAnsi"/>
-          <w:b/>
-          <w:sz w:val="24"/>
-          <w:szCs w:val="24"/>
-          <w:lang w:eastAsia="es-AR"/>
-        </w:rPr>
-      </w:pPr>
-      <w:r>
-        <w:rPr>
-          <w:rFonts w:cstheme="minorHAnsi"/>
-          <w:b/>
-        </w:rPr>
-        <w:br w:type="page"/>
-      </w:r>
-    </w:p>
-    <w:p>
-      <w:pPr>
         <w:pStyle w:val="NormalWeb"/>
         <w:rPr>
           <w:rFonts w:asciiTheme="minorHAnsi" w:hAnsiTheme="minorHAnsi" w:cstheme="minorHAnsi"/>
@@ -1162,8 +1476,28 @@
           <w:rFonts w:asciiTheme="minorHAnsi" w:hAnsiTheme="minorHAnsi" w:cstheme="minorHAnsi"/>
           <w:sz w:val="28"/>
         </w:rPr>
+        <w:t>Mercurial:</w:t>
+      </w:r>
+    </w:p>
+    <w:p>
+      <w:pPr>
+        <w:pStyle w:val="NormalWeb"/>
+        <w:rPr>
+          <w:rFonts w:asciiTheme="minorHAnsi" w:hAnsiTheme="minorHAnsi" w:cstheme="minorHAnsi"/>
+        </w:rPr>
+      </w:pPr>
+      <w:r>
+        <w:rPr>
+          <w:rFonts w:asciiTheme="minorHAnsi" w:hAnsiTheme="minorHAnsi" w:cstheme="minorHAnsi"/>
+        </w:rPr>
+        <w:t xml:space="preserve">Mercurial es un servidor de control de versiones distribuido, esto significa que cada </w:t>
+      </w:r>
+      <w:r>
+        <w:rPr>
+          <w:rFonts w:asciiTheme="minorHAnsi" w:hAnsiTheme="minorHAnsi" w:cstheme="minorHAnsi"/>
+        </w:rPr>
         <w:lastRenderedPageBreak/>
-        <w:t>Mercurial:</w:t>
+        <w:t xml:space="preserve">desarrollador dispone de una copia completa del repositorio, permitiéndole el manejo de las distintas versiones sin conexión. </w:t>
       </w:r>
     </w:p>
     <w:p>
@@ -1177,7 +1511,7 @@
         <w:rPr>
           <w:rFonts w:asciiTheme="minorHAnsi" w:hAnsiTheme="minorHAnsi" w:cstheme="minorHAnsi"/>
         </w:rPr>
-        <w:t xml:space="preserve">Mercurial es un servidor de control de versiones distribuido, esto significa que cada desarrollador dispone de una copia completa del repositorio, permitiéndole el manejo de las distintas versiones sin conexión. </w:t>
+        <w:t>Su rendimiento es alto en cuanto a la velocidad de ejecución de comandos y operaciones, y bajo en la gestión de espacio en disco ya que siempre Mercurial está estructurado de tal forma que siempre se añaden objetos al repositorio.</w:t>
       </w:r>
     </w:p>
     <w:p>
@@ -1191,7 +1525,21 @@
         <w:rPr>
           <w:rFonts w:asciiTheme="minorHAnsi" w:hAnsiTheme="minorHAnsi" w:cstheme="minorHAnsi"/>
         </w:rPr>
-        <w:t>Su rendimiento es alto en cuanto a la velocidad de ejecución de comandos y operaciones, y bajo en la gestión de espacio en disco ya que siempre Mercurial está estructurado de tal forma que siempre se añaden objetos al repositorio.</w:t>
+        <w:t>El acceso al repositorio se puede controlar de tres maneras: mediante una cuenta SSH compartida, mediante un servidor apache con soporte para el protocolo HTTPS y scripts .</w:t>
+      </w:r>
+      <w:proofErr w:type="spellStart"/>
+      <w:r>
+        <w:rPr>
+          <w:rFonts w:asciiTheme="minorHAnsi" w:hAnsiTheme="minorHAnsi" w:cstheme="minorHAnsi"/>
+        </w:rPr>
+        <w:t>cgi</w:t>
+      </w:r>
+      <w:proofErr w:type="spellEnd"/>
+      <w:r>
+        <w:rPr>
+          <w:rFonts w:asciiTheme="minorHAnsi" w:hAnsiTheme="minorHAnsi" w:cstheme="minorHAnsi"/>
+        </w:rPr>
+        <w:t xml:space="preserve"> y mediante un grupo de usuarios del sistema de archivos.</w:t>
       </w:r>
     </w:p>
     <w:p>
@@ -1205,21 +1553,35 @@
         <w:rPr>
           <w:rFonts w:asciiTheme="minorHAnsi" w:hAnsiTheme="minorHAnsi" w:cstheme="minorHAnsi"/>
         </w:rPr>
-        <w:t>El acceso al repositorio se puede controlar de tres maneras: mediante una cuenta SSH compartida, mediante un servidor apache con soporte para el protocolo HTTPS y scripts .</w:t>
-      </w:r>
-      <w:proofErr w:type="spellStart"/>
-      <w:r>
-        <w:rPr>
-          <w:rFonts w:asciiTheme="minorHAnsi" w:hAnsiTheme="minorHAnsi" w:cstheme="minorHAnsi"/>
-        </w:rPr>
-        <w:t>cgi</w:t>
-      </w:r>
-      <w:proofErr w:type="spellEnd"/>
-      <w:r>
-        <w:rPr>
-          <w:rFonts w:asciiTheme="minorHAnsi" w:hAnsiTheme="minorHAnsi" w:cstheme="minorHAnsi"/>
-        </w:rPr>
-        <w:t xml:space="preserve"> y mediante un grupo de usuarios del sistema de archivos.</w:t>
+        <w:t xml:space="preserve">A efectos operacionales, Mercurial trata todos los cambios en el código como una serie de </w:t>
+      </w:r>
+      <w:proofErr w:type="spellStart"/>
+      <w:r>
+        <w:rPr>
+          <w:rFonts w:asciiTheme="minorHAnsi" w:hAnsiTheme="minorHAnsi" w:cstheme="minorHAnsi"/>
+        </w:rPr>
+        <w:t>branches</w:t>
+      </w:r>
+      <w:proofErr w:type="spellEnd"/>
+      <w:r>
+        <w:rPr>
+          <w:rFonts w:asciiTheme="minorHAnsi" w:hAnsiTheme="minorHAnsi" w:cstheme="minorHAnsi"/>
+        </w:rPr>
+        <w:t xml:space="preserve"> y </w:t>
+      </w:r>
+      <w:proofErr w:type="spellStart"/>
+      <w:r>
+        <w:rPr>
+          <w:rFonts w:asciiTheme="minorHAnsi" w:hAnsiTheme="minorHAnsi" w:cstheme="minorHAnsi"/>
+        </w:rPr>
+        <w:t>merges</w:t>
+      </w:r>
+      <w:proofErr w:type="spellEnd"/>
+      <w:r>
+        <w:rPr>
+          <w:rFonts w:asciiTheme="minorHAnsi" w:hAnsiTheme="minorHAnsi" w:cstheme="minorHAnsi"/>
+        </w:rPr>
+        <w:t>.</w:t>
       </w:r>
     </w:p>
     <w:p>
@@ -1233,7 +1595,7 @@
         <w:rPr>
           <w:rFonts w:asciiTheme="minorHAnsi" w:hAnsiTheme="minorHAnsi" w:cstheme="minorHAnsi"/>
         </w:rPr>
-        <w:t xml:space="preserve">A efectos operacionales, Mercurial trata todos los cambios en el código como una serie de </w:t>
+        <w:t xml:space="preserve">Existen 4 maneras de trabajar con </w:t>
       </w:r>
       <w:proofErr w:type="spellStart"/>
       <w:r>
@@ -1247,6 +1609,160 @@
         <w:rPr>
           <w:rFonts w:asciiTheme="minorHAnsi" w:hAnsiTheme="minorHAnsi" w:cstheme="minorHAnsi"/>
         </w:rPr>
+        <w:t xml:space="preserve"> en mercurial:</w:t>
+      </w:r>
+    </w:p>
+    <w:p>
+      <w:pPr>
+        <w:pStyle w:val="NormalWeb"/>
+        <w:rPr>
+          <w:rFonts w:asciiTheme="minorHAnsi" w:hAnsiTheme="minorHAnsi" w:cstheme="minorHAnsi"/>
+        </w:rPr>
+      </w:pPr>
+      <w:r>
+        <w:rPr>
+          <w:rFonts w:asciiTheme="minorHAnsi" w:hAnsiTheme="minorHAnsi" w:cstheme="minorHAnsi"/>
+        </w:rPr>
+        <w:t xml:space="preserve">- La manera más sencilla  pero más lenta de realizar </w:t>
+      </w:r>
+      <w:proofErr w:type="spellStart"/>
+      <w:r>
+        <w:rPr>
+          <w:rFonts w:asciiTheme="minorHAnsi" w:hAnsiTheme="minorHAnsi" w:cstheme="minorHAnsi"/>
+        </w:rPr>
+        <w:t>branches</w:t>
+      </w:r>
+      <w:proofErr w:type="spellEnd"/>
+      <w:r>
+        <w:rPr>
+          <w:rFonts w:asciiTheme="minorHAnsi" w:hAnsiTheme="minorHAnsi" w:cstheme="minorHAnsi"/>
+        </w:rPr>
+        <w:t xml:space="preserve"> es creando nuevos clones del repositorio.</w:t>
+      </w:r>
+    </w:p>
+    <w:p>
+      <w:pPr>
+        <w:pStyle w:val="NormalWeb"/>
+        <w:rPr>
+          <w:rFonts w:asciiTheme="minorHAnsi" w:hAnsiTheme="minorHAnsi" w:cstheme="minorHAnsi"/>
+        </w:rPr>
+      </w:pPr>
+      <w:r>
+        <w:rPr>
+          <w:rFonts w:asciiTheme="minorHAnsi" w:hAnsiTheme="minorHAnsi" w:cstheme="minorHAnsi"/>
+        </w:rPr>
+        <w:t xml:space="preserve">- Otra forma es utilizar </w:t>
+      </w:r>
+      <w:proofErr w:type="spellStart"/>
+      <w:r>
+        <w:rPr>
+          <w:rFonts w:asciiTheme="minorHAnsi" w:hAnsiTheme="minorHAnsi" w:cstheme="minorHAnsi"/>
+        </w:rPr>
+        <w:t>tags</w:t>
+      </w:r>
+      <w:proofErr w:type="spellEnd"/>
+      <w:r>
+        <w:rPr>
+          <w:rFonts w:asciiTheme="minorHAnsi" w:hAnsiTheme="minorHAnsi" w:cstheme="minorHAnsi"/>
+        </w:rPr>
+        <w:t xml:space="preserve"> o </w:t>
+      </w:r>
+      <w:proofErr w:type="spellStart"/>
+      <w:r>
+        <w:rPr>
+          <w:rFonts w:asciiTheme="minorHAnsi" w:hAnsiTheme="minorHAnsi" w:cstheme="minorHAnsi"/>
+        </w:rPr>
+        <w:t>bookmarks</w:t>
+      </w:r>
+      <w:proofErr w:type="spellEnd"/>
+      <w:r>
+        <w:rPr>
+          <w:rFonts w:asciiTheme="minorHAnsi" w:hAnsiTheme="minorHAnsi" w:cstheme="minorHAnsi"/>
+        </w:rPr>
+        <w:t>. Esta estrategia permite realizar un seguimiento del desarrollo de manera ligera y rápida.</w:t>
+      </w:r>
+    </w:p>
+    <w:p>
+      <w:pPr>
+        <w:pStyle w:val="NormalWeb"/>
+        <w:rPr>
+          <w:rFonts w:asciiTheme="minorHAnsi" w:hAnsiTheme="minorHAnsi" w:cstheme="minorHAnsi"/>
+        </w:rPr>
+      </w:pPr>
+      <w:r>
+        <w:rPr>
+          <w:rFonts w:asciiTheme="minorHAnsi" w:hAnsiTheme="minorHAnsi" w:cstheme="minorHAnsi"/>
+        </w:rPr>
+        <w:t xml:space="preserve">- La tercera posibilidad es mediante </w:t>
+      </w:r>
+      <w:proofErr w:type="spellStart"/>
+      <w:r>
+        <w:rPr>
+          <w:rFonts w:asciiTheme="minorHAnsi" w:hAnsiTheme="minorHAnsi" w:cstheme="minorHAnsi"/>
+        </w:rPr>
+        <w:t>named</w:t>
+      </w:r>
+      <w:proofErr w:type="spellEnd"/>
+      <w:r>
+        <w:rPr>
+          <w:rFonts w:asciiTheme="minorHAnsi" w:hAnsiTheme="minorHAnsi" w:cstheme="minorHAnsi"/>
+        </w:rPr>
+        <w:t xml:space="preserve"> </w:t>
+      </w:r>
+      <w:proofErr w:type="spellStart"/>
+      <w:r>
+        <w:rPr>
+          <w:rFonts w:asciiTheme="minorHAnsi" w:hAnsiTheme="minorHAnsi" w:cstheme="minorHAnsi"/>
+        </w:rPr>
+        <w:t>branches</w:t>
+      </w:r>
+      <w:proofErr w:type="spellEnd"/>
+      <w:r>
+        <w:rPr>
+          <w:rFonts w:asciiTheme="minorHAnsi" w:hAnsiTheme="minorHAnsi" w:cstheme="minorHAnsi"/>
+        </w:rPr>
+        <w:t>. En este caso se crean ramas de desarrollo independientes. Se considera que para cambios importantes es uno de los métodos más recomendables pero para pequeños cambios  supone demasiado gasto de recursos.</w:t>
+      </w:r>
+    </w:p>
+    <w:p>
+      <w:pPr>
+        <w:pStyle w:val="NormalWeb"/>
+        <w:rPr>
+          <w:rFonts w:asciiTheme="minorHAnsi" w:hAnsiTheme="minorHAnsi" w:cstheme="minorHAnsi"/>
+        </w:rPr>
+      </w:pPr>
+      <w:r>
+        <w:rPr>
+          <w:rFonts w:asciiTheme="minorHAnsi" w:hAnsiTheme="minorHAnsi" w:cstheme="minorHAnsi"/>
+        </w:rPr>
+        <w:t xml:space="preserve">- La última manera de crear </w:t>
+      </w:r>
+      <w:proofErr w:type="spellStart"/>
+      <w:r>
+        <w:rPr>
+          <w:rFonts w:asciiTheme="minorHAnsi" w:hAnsiTheme="minorHAnsi" w:cstheme="minorHAnsi"/>
+        </w:rPr>
+        <w:t>branches</w:t>
+      </w:r>
+      <w:proofErr w:type="spellEnd"/>
+      <w:r>
+        <w:rPr>
+          <w:rFonts w:asciiTheme="minorHAnsi" w:hAnsiTheme="minorHAnsi" w:cstheme="minorHAnsi"/>
+        </w:rPr>
+        <w:t xml:space="preserve"> es la más sencilla y rápida. Simplemente consiste en hacer </w:t>
+      </w:r>
+      <w:proofErr w:type="spellStart"/>
+      <w:r>
+        <w:rPr>
+          <w:rFonts w:asciiTheme="minorHAnsi" w:hAnsiTheme="minorHAnsi" w:cstheme="minorHAnsi"/>
+        </w:rPr>
+        <w:t>updates</w:t>
+      </w:r>
+      <w:proofErr w:type="spellEnd"/>
+      <w:r>
+        <w:rPr>
+          <w:rFonts w:asciiTheme="minorHAnsi" w:hAnsiTheme="minorHAnsi" w:cstheme="minorHAnsi"/>
+        </w:rPr>
         <w:t xml:space="preserve"> y </w:t>
       </w:r>
       <w:proofErr w:type="spellStart"/>
@@ -1254,6 +1770,34 @@
         <w:rPr>
           <w:rFonts w:asciiTheme="minorHAnsi" w:hAnsiTheme="minorHAnsi" w:cstheme="minorHAnsi"/>
         </w:rPr>
+        <w:t>commits</w:t>
+      </w:r>
+      <w:proofErr w:type="spellEnd"/>
+      <w:r>
+        <w:rPr>
+          <w:rFonts w:asciiTheme="minorHAnsi" w:hAnsiTheme="minorHAnsi" w:cstheme="minorHAnsi"/>
+        </w:rPr>
+        <w:t>. Con esta estrategia simplemente se establece una rama sin especificar ningún nombre.</w:t>
+      </w:r>
+    </w:p>
+    <w:p>
+      <w:pPr>
+        <w:pStyle w:val="NormalWeb"/>
+        <w:rPr>
+          <w:rFonts w:asciiTheme="minorHAnsi" w:hAnsiTheme="minorHAnsi" w:cstheme="minorHAnsi"/>
+        </w:rPr>
+      </w:pPr>
+      <w:r>
+        <w:rPr>
+          <w:rFonts w:asciiTheme="minorHAnsi" w:hAnsiTheme="minorHAnsi" w:cstheme="minorHAnsi"/>
+        </w:rPr>
+        <w:t>Los “</w:t>
+      </w:r>
+      <w:proofErr w:type="spellStart"/>
+      <w:r>
+        <w:rPr>
+          <w:rFonts w:asciiTheme="minorHAnsi" w:hAnsiTheme="minorHAnsi" w:cstheme="minorHAnsi"/>
+        </w:rPr>
         <w:t>merges</w:t>
       </w:r>
       <w:proofErr w:type="spellEnd"/>
@@ -1261,7 +1805,71 @@
         <w:rPr>
           <w:rFonts w:asciiTheme="minorHAnsi" w:hAnsiTheme="minorHAnsi" w:cstheme="minorHAnsi"/>
         </w:rPr>
-        <w:t>.</w:t>
+        <w:t xml:space="preserve">”, en este caso, no son simétricos, por lo que establecerá la rama más antigua como la principal y a esta unirá la más actual. Para hacer un </w:t>
+      </w:r>
+      <w:proofErr w:type="spellStart"/>
+      <w:r>
+        <w:rPr>
+          <w:rFonts w:asciiTheme="minorHAnsi" w:hAnsiTheme="minorHAnsi" w:cstheme="minorHAnsi"/>
+        </w:rPr>
+        <w:t>merge</w:t>
+      </w:r>
+      <w:proofErr w:type="spellEnd"/>
+      <w:r>
+        <w:rPr>
+          <w:rFonts w:asciiTheme="minorHAnsi" w:hAnsiTheme="minorHAnsi" w:cstheme="minorHAnsi"/>
+        </w:rPr>
+        <w:t xml:space="preserve">, se  utiliza el comando </w:t>
+      </w:r>
+      <w:r>
+        <w:rPr>
+          <w:rFonts w:asciiTheme="minorHAnsi" w:hAnsiTheme="minorHAnsi" w:cstheme="minorHAnsi"/>
+          <w:b/>
+        </w:rPr>
+        <w:t xml:space="preserve">hg </w:t>
+      </w:r>
+      <w:proofErr w:type="spellStart"/>
+      <w:r>
+        <w:rPr>
+          <w:rFonts w:asciiTheme="minorHAnsi" w:hAnsiTheme="minorHAnsi" w:cstheme="minorHAnsi"/>
+          <w:b/>
+        </w:rPr>
+        <w:t>merge</w:t>
+      </w:r>
+      <w:proofErr w:type="spellEnd"/>
+      <w:r>
+        <w:rPr>
+          <w:rFonts w:asciiTheme="minorHAnsi" w:hAnsiTheme="minorHAnsi" w:cstheme="minorHAnsi"/>
+        </w:rPr>
+        <w:t xml:space="preserve">. En ese momento Mercurial recupera los contenidos de cada versión HEAD y los une en el directorio de trabajo, dejando constancia de cada uno de ellos hasta que se realice un </w:t>
+      </w:r>
+      <w:proofErr w:type="spellStart"/>
+      <w:r>
+        <w:rPr>
+          <w:rFonts w:asciiTheme="minorHAnsi" w:hAnsiTheme="minorHAnsi" w:cstheme="minorHAnsi"/>
+        </w:rPr>
+        <w:t>commit</w:t>
+      </w:r>
+      <w:proofErr w:type="spellEnd"/>
+      <w:r>
+        <w:rPr>
+          <w:rFonts w:asciiTheme="minorHAnsi" w:hAnsiTheme="minorHAnsi" w:cstheme="minorHAnsi"/>
+        </w:rPr>
+        <w:t xml:space="preserve">. En caso de encontrar conflictos, Mercurial busca algún software para hacer </w:t>
+      </w:r>
+      <w:proofErr w:type="spellStart"/>
+      <w:r>
+        <w:rPr>
+          <w:rFonts w:asciiTheme="minorHAnsi" w:hAnsiTheme="minorHAnsi" w:cstheme="minorHAnsi"/>
+        </w:rPr>
+        <w:t>merge</w:t>
+      </w:r>
+      <w:proofErr w:type="spellEnd"/>
+      <w:r>
+        <w:rPr>
+          <w:rFonts w:asciiTheme="minorHAnsi" w:hAnsiTheme="minorHAnsi" w:cstheme="minorHAnsi"/>
+        </w:rPr>
+        <w:t xml:space="preserve"> automáticamente instalado en el sistema ya que no cuenta con ningún módulo para la gestión de estos conflictos. Si no lo encuentra o se requiere la interacción del usuario, intenta lo mismo con programas con entorno visual.</w:t>
       </w:r>
     </w:p>
     <w:p>
@@ -1275,21 +1883,7 @@
         <w:rPr>
           <w:rFonts w:asciiTheme="minorHAnsi" w:hAnsiTheme="minorHAnsi" w:cstheme="minorHAnsi"/>
         </w:rPr>
-        <w:t xml:space="preserve">Existen 4 maneras de trabajar con </w:t>
-      </w:r>
-      <w:proofErr w:type="spellStart"/>
-      <w:r>
-        <w:rPr>
-          <w:rFonts w:asciiTheme="minorHAnsi" w:hAnsiTheme="minorHAnsi" w:cstheme="minorHAnsi"/>
-        </w:rPr>
-        <w:t>branches</w:t>
-      </w:r>
-      <w:proofErr w:type="spellEnd"/>
-      <w:r>
-        <w:rPr>
-          <w:rFonts w:asciiTheme="minorHAnsi" w:hAnsiTheme="minorHAnsi" w:cstheme="minorHAnsi"/>
-        </w:rPr>
-        <w:t xml:space="preserve"> en mercurial:</w:t>
+        <w:t>En Mercurial el seguimiento de los cambios se realiza en el repositorio y en un solo archivo, minimizando los costos de acceso a disco ya que no necesita buscar el archivo en cada directorio.</w:t>
       </w:r>
     </w:p>
     <w:p>
@@ -1303,287 +1897,7 @@
         <w:rPr>
           <w:rFonts w:asciiTheme="minorHAnsi" w:hAnsiTheme="minorHAnsi" w:cstheme="minorHAnsi"/>
         </w:rPr>
-        <w:t xml:space="preserve">- La manera más sencilla  pero más lenta de realizar </w:t>
-      </w:r>
-      <w:proofErr w:type="spellStart"/>
-      <w:r>
-        <w:rPr>
-          <w:rFonts w:asciiTheme="minorHAnsi" w:hAnsiTheme="minorHAnsi" w:cstheme="minorHAnsi"/>
-        </w:rPr>
-        <w:t>branches</w:t>
-      </w:r>
-      <w:proofErr w:type="spellEnd"/>
-      <w:r>
-        <w:rPr>
-          <w:rFonts w:asciiTheme="minorHAnsi" w:hAnsiTheme="minorHAnsi" w:cstheme="minorHAnsi"/>
-        </w:rPr>
-        <w:t xml:space="preserve"> es creando nuevos clones del repositorio.</w:t>
-      </w:r>
-    </w:p>
-    <w:p>
-      <w:pPr>
-        <w:pStyle w:val="NormalWeb"/>
-        <w:rPr>
-          <w:rFonts w:asciiTheme="minorHAnsi" w:hAnsiTheme="minorHAnsi" w:cstheme="minorHAnsi"/>
-        </w:rPr>
-      </w:pPr>
-      <w:r>
-        <w:rPr>
-          <w:rFonts w:asciiTheme="minorHAnsi" w:hAnsiTheme="minorHAnsi" w:cstheme="minorHAnsi"/>
-        </w:rPr>
-        <w:t xml:space="preserve">- Otra forma es utilizar </w:t>
-      </w:r>
-      <w:proofErr w:type="spellStart"/>
-      <w:r>
-        <w:rPr>
-          <w:rFonts w:asciiTheme="minorHAnsi" w:hAnsiTheme="minorHAnsi" w:cstheme="minorHAnsi"/>
-        </w:rPr>
-        <w:t>tags</w:t>
-      </w:r>
-      <w:proofErr w:type="spellEnd"/>
-      <w:r>
-        <w:rPr>
-          <w:rFonts w:asciiTheme="minorHAnsi" w:hAnsiTheme="minorHAnsi" w:cstheme="minorHAnsi"/>
-        </w:rPr>
-        <w:t xml:space="preserve"> o </w:t>
-      </w:r>
-      <w:proofErr w:type="spellStart"/>
-      <w:r>
-        <w:rPr>
-          <w:rFonts w:asciiTheme="minorHAnsi" w:hAnsiTheme="minorHAnsi" w:cstheme="minorHAnsi"/>
-        </w:rPr>
-        <w:t>bookmarks</w:t>
-      </w:r>
-      <w:proofErr w:type="spellEnd"/>
-      <w:r>
-        <w:rPr>
-          <w:rFonts w:asciiTheme="minorHAnsi" w:hAnsiTheme="minorHAnsi" w:cstheme="minorHAnsi"/>
-        </w:rPr>
-        <w:t>. Esta estrategia permite realizar un seguimiento del desarrollo de manera ligera y rápida.</w:t>
-      </w:r>
-    </w:p>
-    <w:p>
-      <w:pPr>
-        <w:pStyle w:val="NormalWeb"/>
-        <w:rPr>
-          <w:rFonts w:asciiTheme="minorHAnsi" w:hAnsiTheme="minorHAnsi" w:cstheme="minorHAnsi"/>
-        </w:rPr>
-      </w:pPr>
-      <w:r>
-        <w:rPr>
-          <w:rFonts w:asciiTheme="minorHAnsi" w:hAnsiTheme="minorHAnsi" w:cstheme="minorHAnsi"/>
-        </w:rPr>
-        <w:t xml:space="preserve">- La tercera posibilidad es mediante </w:t>
-      </w:r>
-      <w:proofErr w:type="spellStart"/>
-      <w:r>
-        <w:rPr>
-          <w:rFonts w:asciiTheme="minorHAnsi" w:hAnsiTheme="minorHAnsi" w:cstheme="minorHAnsi"/>
-        </w:rPr>
-        <w:t>named</w:t>
-      </w:r>
-      <w:proofErr w:type="spellEnd"/>
-      <w:r>
-        <w:rPr>
-          <w:rFonts w:asciiTheme="minorHAnsi" w:hAnsiTheme="minorHAnsi" w:cstheme="minorHAnsi"/>
-        </w:rPr>
-        <w:t xml:space="preserve"> </w:t>
-      </w:r>
-      <w:proofErr w:type="spellStart"/>
-      <w:r>
-        <w:rPr>
-          <w:rFonts w:asciiTheme="minorHAnsi" w:hAnsiTheme="minorHAnsi" w:cstheme="minorHAnsi"/>
-        </w:rPr>
-        <w:t>branches</w:t>
-      </w:r>
-      <w:proofErr w:type="spellEnd"/>
-      <w:r>
-        <w:rPr>
-          <w:rFonts w:asciiTheme="minorHAnsi" w:hAnsiTheme="minorHAnsi" w:cstheme="minorHAnsi"/>
-        </w:rPr>
-        <w:t>. En este caso se crean ramas de desarrollo independientes. Se considera que para cambios importantes es uno de los métodos más recomendables pero para pequeños cambios  supone demasiado gasto de recursos.</w:t>
-      </w:r>
-    </w:p>
-    <w:p>
-      <w:pPr>
-        <w:pStyle w:val="NormalWeb"/>
-        <w:rPr>
-          <w:rFonts w:asciiTheme="minorHAnsi" w:hAnsiTheme="minorHAnsi" w:cstheme="minorHAnsi"/>
-        </w:rPr>
-      </w:pPr>
-      <w:r>
-        <w:rPr>
-          <w:rFonts w:asciiTheme="minorHAnsi" w:hAnsiTheme="minorHAnsi" w:cstheme="minorHAnsi"/>
-        </w:rPr>
-        <w:t xml:space="preserve">- La última manera de crear </w:t>
-      </w:r>
-      <w:proofErr w:type="spellStart"/>
-      <w:r>
-        <w:rPr>
-          <w:rFonts w:asciiTheme="minorHAnsi" w:hAnsiTheme="minorHAnsi" w:cstheme="minorHAnsi"/>
-        </w:rPr>
-        <w:t>branches</w:t>
-      </w:r>
-      <w:proofErr w:type="spellEnd"/>
-      <w:r>
-        <w:rPr>
-          <w:rFonts w:asciiTheme="minorHAnsi" w:hAnsiTheme="minorHAnsi" w:cstheme="minorHAnsi"/>
-        </w:rPr>
-        <w:t xml:space="preserve"> es la más sencilla y rápida. Simplemente consiste en hacer </w:t>
-      </w:r>
-      <w:proofErr w:type="spellStart"/>
-      <w:r>
-        <w:rPr>
-          <w:rFonts w:asciiTheme="minorHAnsi" w:hAnsiTheme="minorHAnsi" w:cstheme="minorHAnsi"/>
-        </w:rPr>
-        <w:t>updates</w:t>
-      </w:r>
-      <w:proofErr w:type="spellEnd"/>
-      <w:r>
-        <w:rPr>
-          <w:rFonts w:asciiTheme="minorHAnsi" w:hAnsiTheme="minorHAnsi" w:cstheme="minorHAnsi"/>
-        </w:rPr>
-        <w:t xml:space="preserve"> y </w:t>
-      </w:r>
-      <w:proofErr w:type="spellStart"/>
-      <w:r>
-        <w:rPr>
-          <w:rFonts w:asciiTheme="minorHAnsi" w:hAnsiTheme="minorHAnsi" w:cstheme="minorHAnsi"/>
-        </w:rPr>
-        <w:t>commits</w:t>
-      </w:r>
-      <w:proofErr w:type="spellEnd"/>
-      <w:r>
-        <w:rPr>
-          <w:rFonts w:asciiTheme="minorHAnsi" w:hAnsiTheme="minorHAnsi" w:cstheme="minorHAnsi"/>
-        </w:rPr>
-        <w:t>. Con esta estrategia simplemente se establece una rama sin especificar ningún nombre.</w:t>
-      </w:r>
-    </w:p>
-    <w:p>
-      <w:pPr>
-        <w:pStyle w:val="NormalWeb"/>
-        <w:rPr>
-          <w:rFonts w:asciiTheme="minorHAnsi" w:hAnsiTheme="minorHAnsi" w:cstheme="minorHAnsi"/>
-        </w:rPr>
-      </w:pPr>
-      <w:r>
-        <w:rPr>
-          <w:rFonts w:asciiTheme="minorHAnsi" w:hAnsiTheme="minorHAnsi" w:cstheme="minorHAnsi"/>
-        </w:rPr>
-        <w:t>Los “</w:t>
-      </w:r>
-      <w:proofErr w:type="spellStart"/>
-      <w:r>
-        <w:rPr>
-          <w:rFonts w:asciiTheme="minorHAnsi" w:hAnsiTheme="minorHAnsi" w:cstheme="minorHAnsi"/>
-        </w:rPr>
-        <w:t>merges</w:t>
-      </w:r>
-      <w:proofErr w:type="spellEnd"/>
-      <w:r>
-        <w:rPr>
-          <w:rFonts w:asciiTheme="minorHAnsi" w:hAnsiTheme="minorHAnsi" w:cstheme="minorHAnsi"/>
-        </w:rPr>
-        <w:t xml:space="preserve">”, en este caso, no son simétricos, por lo que establecerá la rama más antigua como la principal y a esta unirá la más actual. Para hacer un </w:t>
-      </w:r>
-      <w:proofErr w:type="spellStart"/>
-      <w:r>
-        <w:rPr>
-          <w:rFonts w:asciiTheme="minorHAnsi" w:hAnsiTheme="minorHAnsi" w:cstheme="minorHAnsi"/>
-        </w:rPr>
-        <w:t>merge</w:t>
-      </w:r>
-      <w:proofErr w:type="spellEnd"/>
-      <w:r>
-        <w:rPr>
-          <w:rFonts w:asciiTheme="minorHAnsi" w:hAnsiTheme="minorHAnsi" w:cstheme="minorHAnsi"/>
-        </w:rPr>
-        <w:t xml:space="preserve">, se  utiliza el comando </w:t>
-      </w:r>
-      <w:r>
-        <w:rPr>
-          <w:rFonts w:asciiTheme="minorHAnsi" w:hAnsiTheme="minorHAnsi" w:cstheme="minorHAnsi"/>
-          <w:b/>
-        </w:rPr>
-        <w:t xml:space="preserve">hg </w:t>
-      </w:r>
-      <w:proofErr w:type="spellStart"/>
-      <w:r>
-        <w:rPr>
-          <w:rFonts w:asciiTheme="minorHAnsi" w:hAnsiTheme="minorHAnsi" w:cstheme="minorHAnsi"/>
-          <w:b/>
-        </w:rPr>
-        <w:t>merge</w:t>
-      </w:r>
-      <w:proofErr w:type="spellEnd"/>
-      <w:r>
-        <w:rPr>
-          <w:rFonts w:asciiTheme="minorHAnsi" w:hAnsiTheme="minorHAnsi" w:cstheme="minorHAnsi"/>
-        </w:rPr>
-        <w:t xml:space="preserve">. En ese momento Mercurial recupera los contenidos de cada versión HEAD y los une en el directorio de trabajo, dejando constancia de cada uno de ellos hasta que se realice un </w:t>
-      </w:r>
-      <w:proofErr w:type="spellStart"/>
-      <w:r>
-        <w:rPr>
-          <w:rFonts w:asciiTheme="minorHAnsi" w:hAnsiTheme="minorHAnsi" w:cstheme="minorHAnsi"/>
-        </w:rPr>
-        <w:t>commit</w:t>
-      </w:r>
-      <w:proofErr w:type="spellEnd"/>
-      <w:r>
-        <w:rPr>
-          <w:rFonts w:asciiTheme="minorHAnsi" w:hAnsiTheme="minorHAnsi" w:cstheme="minorHAnsi"/>
-        </w:rPr>
-        <w:t xml:space="preserve">. En caso de encontrar conflictos, Mercurial busca algún software para hacer </w:t>
-      </w:r>
-      <w:proofErr w:type="spellStart"/>
-      <w:r>
-        <w:rPr>
-          <w:rFonts w:asciiTheme="minorHAnsi" w:hAnsiTheme="minorHAnsi" w:cstheme="minorHAnsi"/>
-        </w:rPr>
-        <w:t>merge</w:t>
-      </w:r>
-      <w:proofErr w:type="spellEnd"/>
-      <w:r>
-        <w:rPr>
-          <w:rFonts w:asciiTheme="minorHAnsi" w:hAnsiTheme="minorHAnsi" w:cstheme="minorHAnsi"/>
-        </w:rPr>
-        <w:t xml:space="preserve"> automáticamente instalado en el sistema ya que no cuenta con ningún módulo para la gestión de estos conflictos. Si no lo encuentra o se requiere la interacción </w:t>
-      </w:r>
-      <w:r>
-        <w:rPr>
-          <w:rFonts w:asciiTheme="minorHAnsi" w:hAnsiTheme="minorHAnsi" w:cstheme="minorHAnsi"/>
-        </w:rPr>
         <w:lastRenderedPageBreak/>
-        <w:t>del usuario, intenta lo mismo con programas con entorno visual.</w:t>
-      </w:r>
-    </w:p>
-    <w:p>
-      <w:pPr>
-        <w:pStyle w:val="NormalWeb"/>
-        <w:rPr>
-          <w:rFonts w:asciiTheme="minorHAnsi" w:hAnsiTheme="minorHAnsi" w:cstheme="minorHAnsi"/>
-        </w:rPr>
-      </w:pPr>
-      <w:r>
-        <w:rPr>
-          <w:rFonts w:asciiTheme="minorHAnsi" w:hAnsiTheme="minorHAnsi" w:cstheme="minorHAnsi"/>
-        </w:rPr>
-        <w:t>En Mercurial el seguimiento de los cambios se realiza en el repositorio y en un solo archivo, minimizando los costos de acceso a disco ya que no necesita buscar el archivo en cada directorio.</w:t>
-      </w:r>
-    </w:p>
-    <w:p>
-      <w:pPr>
-        <w:pStyle w:val="NormalWeb"/>
-        <w:rPr>
-          <w:rFonts w:asciiTheme="minorHAnsi" w:hAnsiTheme="minorHAnsi" w:cstheme="minorHAnsi"/>
-        </w:rPr>
-      </w:pPr>
-      <w:r>
-        <w:rPr>
-          <w:rFonts w:asciiTheme="minorHAnsi" w:hAnsiTheme="minorHAnsi" w:cstheme="minorHAnsi"/>
-        </w:rPr>
         <w:t>Para identificar revisiones existen 3 criterios que se pueden seguir:</w:t>
       </w:r>
     </w:p>
@@ -1756,7 +2070,7 @@
       <w:r>
         <w:rPr>
           <w:rStyle w:val="CdigoHTML"/>
-          <w:rFonts w:eastAsiaTheme="minorHAnsi" w:cstheme="minorHAnsi"/>
+          <w:rFonts w:asciiTheme="minorHAnsi" w:eastAsiaTheme="minorHAnsi" w:hAnsiTheme="minorHAnsi" w:cstheme="minorHAnsi"/>
           <w:sz w:val="24"/>
           <w:szCs w:val="24"/>
         </w:rPr>
@@ -1765,7 +2079,7 @@
       <w:r>
         <w:rPr>
           <w:rStyle w:val="CdigoHTML"/>
-          <w:rFonts w:eastAsiaTheme="minorHAnsi" w:cstheme="minorHAnsi"/>
+          <w:rFonts w:asciiTheme="minorHAnsi" w:eastAsiaTheme="minorHAnsi" w:hAnsiTheme="minorHAnsi" w:cstheme="minorHAnsi"/>
           <w:b/>
           <w:sz w:val="24"/>
           <w:szCs w:val="24"/>
@@ -1773,11 +2087,10 @@
         <w:t xml:space="preserve">hg </w:t>
       </w:r>
       <w:proofErr w:type="spellStart"/>
-      <w:proofErr w:type="gramStart"/>
-      <w:r>
-        <w:rPr>
-          <w:rStyle w:val="CdigoHTML"/>
-          <w:rFonts w:eastAsiaTheme="minorHAnsi" w:cstheme="minorHAnsi"/>
+      <w:r>
+        <w:rPr>
+          <w:rStyle w:val="CdigoHTML"/>
+          <w:rFonts w:asciiTheme="minorHAnsi" w:eastAsiaTheme="minorHAnsi" w:hAnsiTheme="minorHAnsi" w:cstheme="minorHAnsi"/>
           <w:b/>
           <w:sz w:val="24"/>
           <w:szCs w:val="24"/>
@@ -1785,11 +2098,10 @@
         <w:t>help</w:t>
       </w:r>
       <w:proofErr w:type="spellEnd"/>
-      <w:proofErr w:type="gramEnd"/>
-      <w:r>
-        <w:rPr>
-          <w:rStyle w:val="CdigoHTML"/>
-          <w:rFonts w:eastAsiaTheme="minorHAnsi" w:cstheme="minorHAnsi"/>
+      <w:r>
+        <w:rPr>
+          <w:rStyle w:val="CdigoHTML"/>
+          <w:rFonts w:asciiTheme="minorHAnsi" w:eastAsiaTheme="minorHAnsi" w:hAnsiTheme="minorHAnsi" w:cstheme="minorHAnsi"/>
           <w:sz w:val="24"/>
           <w:szCs w:val="24"/>
         </w:rPr>
@@ -1798,6 +2110,7 @@
       <w:r>
         <w:rPr>
           <w:rFonts w:cstheme="minorHAnsi"/>
+          <w:sz w:val="24"/>
         </w:rPr>
         <w:t>órdenes básicas.</w:t>
       </w:r>
@@ -1806,15 +2119,15 @@
       <w:pPr>
         <w:rPr>
           <w:rStyle w:val="CdigoHTML"/>
-          <w:rFonts w:eastAsiaTheme="minorHAnsi" w:cstheme="minorHAnsi"/>
-          <w:sz w:val="24"/>
-          <w:szCs w:val="24"/>
-        </w:rPr>
-      </w:pPr>
-      <w:r>
-        <w:rPr>
-          <w:rStyle w:val="CdigoHTML"/>
-          <w:rFonts w:eastAsiaTheme="minorHAnsi" w:cstheme="minorHAnsi"/>
+          <w:rFonts w:asciiTheme="minorHAnsi" w:eastAsiaTheme="minorHAnsi" w:hAnsiTheme="minorHAnsi" w:cstheme="minorHAnsi"/>
+          <w:sz w:val="24"/>
+          <w:szCs w:val="24"/>
+        </w:rPr>
+      </w:pPr>
+      <w:r>
+        <w:rPr>
+          <w:rStyle w:val="CdigoHTML"/>
+          <w:rFonts w:asciiTheme="minorHAnsi" w:eastAsiaTheme="minorHAnsi" w:hAnsiTheme="minorHAnsi" w:cstheme="minorHAnsi"/>
           <w:sz w:val="24"/>
           <w:szCs w:val="24"/>
         </w:rPr>
@@ -1823,7 +2136,7 @@
       <w:r>
         <w:rPr>
           <w:rStyle w:val="CdigoHTML"/>
-          <w:rFonts w:eastAsiaTheme="minorHAnsi" w:cstheme="minorHAnsi"/>
+          <w:rFonts w:asciiTheme="minorHAnsi" w:eastAsiaTheme="minorHAnsi" w:hAnsiTheme="minorHAnsi" w:cstheme="minorHAnsi"/>
           <w:b/>
           <w:sz w:val="24"/>
           <w:szCs w:val="24"/>
@@ -1831,11 +2144,10 @@
         <w:t xml:space="preserve">hg </w:t>
       </w:r>
       <w:proofErr w:type="spellStart"/>
-      <w:proofErr w:type="gramStart"/>
-      <w:r>
-        <w:rPr>
-          <w:rStyle w:val="CdigoHTML"/>
-          <w:rFonts w:eastAsiaTheme="minorHAnsi" w:cstheme="minorHAnsi"/>
+      <w:r>
+        <w:rPr>
+          <w:rStyle w:val="CdigoHTML"/>
+          <w:rFonts w:asciiTheme="minorHAnsi" w:eastAsiaTheme="minorHAnsi" w:hAnsiTheme="minorHAnsi" w:cstheme="minorHAnsi"/>
           <w:b/>
           <w:sz w:val="24"/>
           <w:szCs w:val="24"/>
@@ -1843,11 +2155,10 @@
         <w:t>init</w:t>
       </w:r>
       <w:proofErr w:type="spellEnd"/>
-      <w:proofErr w:type="gramEnd"/>
-      <w:r>
-        <w:rPr>
-          <w:rStyle w:val="CdigoHTML"/>
-          <w:rFonts w:eastAsiaTheme="minorHAnsi" w:cstheme="minorHAnsi"/>
+      <w:r>
+        <w:rPr>
+          <w:rStyle w:val="CdigoHTML"/>
+          <w:rFonts w:asciiTheme="minorHAnsi" w:eastAsiaTheme="minorHAnsi" w:hAnsiTheme="minorHAnsi" w:cstheme="minorHAnsi"/>
           <w:b/>
           <w:sz w:val="24"/>
           <w:szCs w:val="24"/>
@@ -1857,7 +2168,7 @@
       <w:r>
         <w:rPr>
           <w:rStyle w:val="CdigoHTML"/>
-          <w:rFonts w:eastAsiaTheme="minorHAnsi" w:cstheme="minorHAnsi"/>
+          <w:rFonts w:asciiTheme="minorHAnsi" w:eastAsiaTheme="minorHAnsi" w:hAnsiTheme="minorHAnsi" w:cstheme="minorHAnsi"/>
           <w:sz w:val="24"/>
           <w:szCs w:val="24"/>
         </w:rPr>
@@ -1868,15 +2179,15 @@
       <w:pPr>
         <w:rPr>
           <w:rStyle w:val="CdigoHTML"/>
-          <w:rFonts w:eastAsiaTheme="minorHAnsi" w:cstheme="minorHAnsi"/>
-          <w:sz w:val="24"/>
-          <w:szCs w:val="24"/>
-        </w:rPr>
-      </w:pPr>
-      <w:r>
-        <w:rPr>
-          <w:rStyle w:val="CdigoHTML"/>
-          <w:rFonts w:eastAsiaTheme="minorHAnsi" w:cstheme="minorHAnsi"/>
+          <w:rFonts w:asciiTheme="minorHAnsi" w:eastAsiaTheme="minorHAnsi" w:hAnsiTheme="minorHAnsi" w:cstheme="minorHAnsi"/>
+          <w:sz w:val="24"/>
+          <w:szCs w:val="24"/>
+        </w:rPr>
+      </w:pPr>
+      <w:r>
+        <w:rPr>
+          <w:rStyle w:val="CdigoHTML"/>
+          <w:rFonts w:asciiTheme="minorHAnsi" w:eastAsiaTheme="minorHAnsi" w:hAnsiTheme="minorHAnsi" w:cstheme="minorHAnsi"/>
           <w:sz w:val="24"/>
           <w:szCs w:val="24"/>
         </w:rPr>
@@ -1885,7 +2196,7 @@
       <w:r>
         <w:rPr>
           <w:rStyle w:val="CdigoHTML"/>
-          <w:rFonts w:eastAsiaTheme="minorHAnsi" w:cstheme="minorHAnsi"/>
+          <w:rFonts w:asciiTheme="minorHAnsi" w:eastAsiaTheme="minorHAnsi" w:hAnsiTheme="minorHAnsi" w:cstheme="minorHAnsi"/>
           <w:b/>
           <w:sz w:val="24"/>
           <w:szCs w:val="24"/>
@@ -1893,11 +2204,10 @@
         <w:t xml:space="preserve">hg </w:t>
       </w:r>
       <w:proofErr w:type="spellStart"/>
-      <w:proofErr w:type="gramStart"/>
-      <w:r>
-        <w:rPr>
-          <w:rStyle w:val="CdigoHTML"/>
-          <w:rFonts w:eastAsiaTheme="minorHAnsi" w:cstheme="minorHAnsi"/>
+      <w:r>
+        <w:rPr>
+          <w:rStyle w:val="CdigoHTML"/>
+          <w:rFonts w:asciiTheme="minorHAnsi" w:eastAsiaTheme="minorHAnsi" w:hAnsiTheme="minorHAnsi" w:cstheme="minorHAnsi"/>
           <w:b/>
           <w:sz w:val="24"/>
           <w:szCs w:val="24"/>
@@ -1905,11 +2215,10 @@
         <w:t>add</w:t>
       </w:r>
       <w:proofErr w:type="spellEnd"/>
-      <w:proofErr w:type="gramEnd"/>
-      <w:r>
-        <w:rPr>
-          <w:rStyle w:val="CdigoHTML"/>
-          <w:rFonts w:eastAsiaTheme="minorHAnsi" w:cstheme="minorHAnsi"/>
+      <w:r>
+        <w:rPr>
+          <w:rStyle w:val="CdigoHTML"/>
+          <w:rFonts w:asciiTheme="minorHAnsi" w:eastAsiaTheme="minorHAnsi" w:hAnsiTheme="minorHAnsi" w:cstheme="minorHAnsi"/>
           <w:sz w:val="24"/>
           <w:szCs w:val="24"/>
         </w:rPr>
@@ -1920,15 +2229,15 @@
       <w:pPr>
         <w:rPr>
           <w:rStyle w:val="CdigoHTML"/>
-          <w:rFonts w:eastAsiaTheme="minorHAnsi" w:cstheme="minorHAnsi"/>
-          <w:sz w:val="24"/>
-          <w:szCs w:val="24"/>
-        </w:rPr>
-      </w:pPr>
-      <w:r>
-        <w:rPr>
-          <w:rStyle w:val="CdigoHTML"/>
-          <w:rFonts w:eastAsiaTheme="minorHAnsi" w:cstheme="minorHAnsi"/>
+          <w:rFonts w:asciiTheme="minorHAnsi" w:eastAsiaTheme="minorHAnsi" w:hAnsiTheme="minorHAnsi" w:cstheme="minorHAnsi"/>
+          <w:sz w:val="24"/>
+          <w:szCs w:val="24"/>
+        </w:rPr>
+      </w:pPr>
+      <w:r>
+        <w:rPr>
+          <w:rStyle w:val="CdigoHTML"/>
+          <w:rFonts w:asciiTheme="minorHAnsi" w:eastAsiaTheme="minorHAnsi" w:hAnsiTheme="minorHAnsi" w:cstheme="minorHAnsi"/>
           <w:sz w:val="24"/>
           <w:szCs w:val="24"/>
         </w:rPr>
@@ -1937,68 +2246,86 @@
       <w:r>
         <w:rPr>
           <w:rStyle w:val="CdigoHTML"/>
-          <w:rFonts w:eastAsiaTheme="minorHAnsi" w:cstheme="minorHAnsi"/>
+          <w:rFonts w:asciiTheme="minorHAnsi" w:eastAsiaTheme="minorHAnsi" w:hAnsiTheme="minorHAnsi" w:cstheme="minorHAnsi"/>
+          <w:b/>
+          <w:sz w:val="24"/>
+          <w:szCs w:val="24"/>
+        </w:rPr>
+        <w:t>hg status</w:t>
+      </w:r>
+      <w:r>
+        <w:rPr>
+          <w:rStyle w:val="CdigoHTML"/>
+          <w:rFonts w:asciiTheme="minorHAnsi" w:eastAsiaTheme="minorHAnsi" w:hAnsiTheme="minorHAnsi" w:cstheme="minorHAnsi"/>
+          <w:sz w:val="24"/>
+          <w:szCs w:val="24"/>
+        </w:rPr>
+        <w:t>: para conocer el estado de los archivos del directorio de trabajo. Los estados pueden ser M (modificado), A (marcado para ser añadido al repositorio), ? ( el archivo no está siendo seguido por Mercurial).</w:t>
+      </w:r>
+    </w:p>
+    <w:p>
+      <w:pPr>
+        <w:rPr>
+          <w:rStyle w:val="CdigoHTML"/>
+          <w:rFonts w:asciiTheme="minorHAnsi" w:eastAsiaTheme="minorHAnsi" w:hAnsiTheme="minorHAnsi" w:cstheme="minorHAnsi"/>
+          <w:sz w:val="24"/>
+          <w:szCs w:val="24"/>
+        </w:rPr>
+      </w:pPr>
+      <w:r>
+        <w:rPr>
+          <w:rStyle w:val="CdigoHTML"/>
+          <w:rFonts w:asciiTheme="minorHAnsi" w:eastAsiaTheme="minorHAnsi" w:hAnsiTheme="minorHAnsi" w:cstheme="minorHAnsi"/>
+          <w:sz w:val="24"/>
+          <w:szCs w:val="24"/>
+        </w:rPr>
+        <w:t xml:space="preserve">$ </w:t>
+      </w:r>
+      <w:r>
+        <w:rPr>
+          <w:rStyle w:val="CdigoHTML"/>
+          <w:rFonts w:asciiTheme="minorHAnsi" w:eastAsiaTheme="minorHAnsi" w:hAnsiTheme="minorHAnsi" w:cstheme="minorHAnsi"/>
           <w:b/>
           <w:sz w:val="24"/>
           <w:szCs w:val="24"/>
         </w:rPr>
         <w:t xml:space="preserve">hg </w:t>
       </w:r>
-      <w:proofErr w:type="gramStart"/>
-      <w:r>
-        <w:rPr>
-          <w:rStyle w:val="CdigoHTML"/>
-          <w:rFonts w:eastAsiaTheme="minorHAnsi" w:cstheme="minorHAnsi"/>
-          <w:b/>
-          <w:sz w:val="24"/>
-          <w:szCs w:val="24"/>
-        </w:rPr>
-        <w:t>status</w:t>
-      </w:r>
-      <w:proofErr w:type="gramEnd"/>
-      <w:r>
-        <w:rPr>
-          <w:rStyle w:val="CdigoHTML"/>
-          <w:rFonts w:eastAsiaTheme="minorHAnsi" w:cstheme="minorHAnsi"/>
-          <w:sz w:val="24"/>
-          <w:szCs w:val="24"/>
-        </w:rPr>
-        <w:t>: para conocer el estado de los archivos del directorio de trabajo. Los estados pueden ser M (modificado), A (marcado para ser añadido al repositorio</w:t>
-      </w:r>
-      <w:proofErr w:type="gramStart"/>
-      <w:r>
-        <w:rPr>
-          <w:rStyle w:val="CdigoHTML"/>
-          <w:rFonts w:eastAsiaTheme="minorHAnsi" w:cstheme="minorHAnsi"/>
-          <w:sz w:val="24"/>
-          <w:szCs w:val="24"/>
-        </w:rPr>
-        <w:t>), ?</w:t>
-      </w:r>
-      <w:proofErr w:type="gramEnd"/>
-      <w:r>
-        <w:rPr>
-          <w:rStyle w:val="CdigoHTML"/>
-          <w:rFonts w:eastAsiaTheme="minorHAnsi" w:cstheme="minorHAnsi"/>
-          <w:sz w:val="24"/>
-          <w:szCs w:val="24"/>
-        </w:rPr>
-        <w:t xml:space="preserve"> ( el archivo no está siendo seguido por Mercurial).</w:t>
-      </w:r>
-    </w:p>
-    <w:p>
-      <w:pPr>
-        <w:rPr>
-          <w:rStyle w:val="CdigoHTML"/>
-          <w:rFonts w:eastAsiaTheme="minorHAnsi" w:cstheme="minorHAnsi"/>
-          <w:sz w:val="24"/>
-          <w:szCs w:val="24"/>
-        </w:rPr>
-      </w:pPr>
-      <w:r>
-        <w:rPr>
-          <w:rStyle w:val="CdigoHTML"/>
-          <w:rFonts w:eastAsiaTheme="minorHAnsi" w:cstheme="minorHAnsi"/>
+      <w:proofErr w:type="spellStart"/>
+      <w:r>
+        <w:rPr>
+          <w:rStyle w:val="CdigoHTML"/>
+          <w:rFonts w:asciiTheme="minorHAnsi" w:eastAsiaTheme="minorHAnsi" w:hAnsiTheme="minorHAnsi" w:cstheme="minorHAnsi"/>
+          <w:b/>
+          <w:sz w:val="24"/>
+          <w:szCs w:val="24"/>
+        </w:rPr>
+        <w:t>commit</w:t>
+      </w:r>
+      <w:proofErr w:type="spellEnd"/>
+      <w:r>
+        <w:rPr>
+          <w:rStyle w:val="CdigoHTML"/>
+          <w:rFonts w:asciiTheme="minorHAnsi" w:eastAsiaTheme="minorHAnsi" w:hAnsiTheme="minorHAnsi" w:cstheme="minorHAnsi"/>
+          <w:sz w:val="24"/>
+          <w:szCs w:val="24"/>
+        </w:rPr>
+        <w:t>: guardar ese conjunto de cambios.</w:t>
+      </w:r>
+    </w:p>
+    <w:p>
+      <w:pPr>
+        <w:rPr>
+          <w:rStyle w:val="CdigoHTML"/>
+          <w:rFonts w:asciiTheme="minorHAnsi" w:eastAsiaTheme="minorHAnsi" w:hAnsiTheme="minorHAnsi" w:cstheme="minorHAnsi"/>
+          <w:sz w:val="24"/>
+          <w:szCs w:val="24"/>
+        </w:rPr>
+      </w:pPr>
+      <w:r>
+        <w:rPr>
+          <w:rStyle w:val="CdigoHTML"/>
+          <w:rFonts w:asciiTheme="minorHAnsi" w:eastAsiaTheme="minorHAnsi" w:hAnsiTheme="minorHAnsi" w:cstheme="minorHAnsi"/>
           <w:sz w:val="24"/>
           <w:szCs w:val="24"/>
         </w:rPr>
@@ -2007,7 +2334,44 @@
       <w:r>
         <w:rPr>
           <w:rStyle w:val="CdigoHTML"/>
-          <w:rFonts w:eastAsiaTheme="minorHAnsi" w:cstheme="minorHAnsi"/>
+          <w:rFonts w:asciiTheme="minorHAnsi" w:eastAsiaTheme="minorHAnsi" w:hAnsiTheme="minorHAnsi" w:cstheme="minorHAnsi"/>
+          <w:b/>
+          <w:sz w:val="24"/>
+          <w:szCs w:val="24"/>
+        </w:rPr>
+        <w:t>hg log</w:t>
+      </w:r>
+      <w:r>
+        <w:rPr>
+          <w:rStyle w:val="CdigoHTML"/>
+          <w:rFonts w:asciiTheme="minorHAnsi" w:eastAsiaTheme="minorHAnsi" w:hAnsiTheme="minorHAnsi" w:cstheme="minorHAnsi"/>
+          <w:sz w:val="24"/>
+          <w:szCs w:val="24"/>
+        </w:rPr>
+        <w:t>: bitácora de cambios.</w:t>
+      </w:r>
+    </w:p>
+    <w:p>
+      <w:pPr>
+        <w:rPr>
+          <w:rStyle w:val="Textoennegrita"/>
+          <w:rFonts w:cstheme="minorHAnsi"/>
+          <w:u w:val="single"/>
+        </w:rPr>
+      </w:pPr>
+      <w:r>
+        <w:rPr>
+          <w:rStyle w:val="CdigoHTML"/>
+          <w:rFonts w:asciiTheme="minorHAnsi" w:eastAsiaTheme="minorHAnsi" w:hAnsiTheme="minorHAnsi" w:cstheme="minorHAnsi"/>
+          <w:sz w:val="24"/>
+          <w:szCs w:val="24"/>
+        </w:rPr>
+        <w:t xml:space="preserve">$ </w:t>
+      </w:r>
+      <w:r>
+        <w:rPr>
+          <w:rStyle w:val="CdigoHTML"/>
+          <w:rFonts w:asciiTheme="minorHAnsi" w:eastAsiaTheme="minorHAnsi" w:hAnsiTheme="minorHAnsi" w:cstheme="minorHAnsi"/>
           <w:b/>
           <w:sz w:val="24"/>
           <w:szCs w:val="24"/>
@@ -2015,42 +2379,177 @@
         <w:t xml:space="preserve">hg </w:t>
       </w:r>
       <w:proofErr w:type="spellStart"/>
-      <w:proofErr w:type="gramStart"/>
-      <w:r>
-        <w:rPr>
-          <w:rStyle w:val="CdigoHTML"/>
-          <w:rFonts w:eastAsiaTheme="minorHAnsi" w:cstheme="minorHAnsi"/>
-          <w:b/>
-          <w:sz w:val="24"/>
-          <w:szCs w:val="24"/>
-        </w:rPr>
-        <w:t>commit</w:t>
-      </w:r>
-      <w:proofErr w:type="spellEnd"/>
-      <w:proofErr w:type="gramEnd"/>
-      <w:r>
-        <w:rPr>
-          <w:rStyle w:val="CdigoHTML"/>
-          <w:rFonts w:eastAsiaTheme="minorHAnsi" w:cstheme="minorHAnsi"/>
-          <w:sz w:val="24"/>
-          <w:szCs w:val="24"/>
-        </w:rPr>
-        <w:t>: guardar ese conjunto de cambios.</w:t>
-      </w:r>
-    </w:p>
-    <w:p>
-      <w:pPr>
-        <w:rPr>
-          <w:rStyle w:val="CdigoHTML"/>
-          <w:rFonts w:eastAsiaTheme="minorHAnsi" w:cstheme="minorHAnsi"/>
-          <w:sz w:val="24"/>
-          <w:szCs w:val="24"/>
-        </w:rPr>
-      </w:pPr>
-      <w:r>
-        <w:rPr>
-          <w:rStyle w:val="CdigoHTML"/>
-          <w:rFonts w:eastAsiaTheme="minorHAnsi" w:cstheme="minorHAnsi"/>
+      <w:r>
+        <w:rPr>
+          <w:rStyle w:val="CdigoHTML"/>
+          <w:rFonts w:asciiTheme="minorHAnsi" w:eastAsiaTheme="minorHAnsi" w:hAnsiTheme="minorHAnsi" w:cstheme="minorHAnsi"/>
+          <w:b/>
+          <w:sz w:val="24"/>
+          <w:szCs w:val="24"/>
+        </w:rPr>
+        <w:t>update</w:t>
+      </w:r>
+      <w:proofErr w:type="spellEnd"/>
+      <w:r>
+        <w:rPr>
+          <w:rStyle w:val="CdigoHTML"/>
+          <w:rFonts w:asciiTheme="minorHAnsi" w:eastAsiaTheme="minorHAnsi" w:hAnsiTheme="minorHAnsi" w:cstheme="minorHAnsi"/>
+          <w:b/>
+          <w:sz w:val="24"/>
+          <w:szCs w:val="24"/>
+        </w:rPr>
+        <w:t xml:space="preserve"> </w:t>
+      </w:r>
+      <w:r>
+        <w:rPr>
+          <w:rStyle w:val="CdigoHTML"/>
+          <w:rFonts w:asciiTheme="minorHAnsi" w:eastAsiaTheme="minorHAnsi" w:hAnsiTheme="minorHAnsi" w:cstheme="minorHAnsi"/>
+          <w:b/>
+          <w:i/>
+          <w:iCs/>
+          <w:sz w:val="24"/>
+          <w:szCs w:val="24"/>
+        </w:rPr>
+        <w:t>revisión</w:t>
+      </w:r>
+      <w:r>
+        <w:rPr>
+          <w:rStyle w:val="CdigoHTML"/>
+          <w:rFonts w:asciiTheme="minorHAnsi" w:eastAsiaTheme="minorHAnsi" w:hAnsiTheme="minorHAnsi" w:cstheme="minorHAnsi"/>
+          <w:i/>
+          <w:iCs/>
+          <w:sz w:val="24"/>
+          <w:szCs w:val="24"/>
+        </w:rPr>
+        <w:t xml:space="preserve">: </w:t>
+      </w:r>
+      <w:r>
+        <w:rPr>
+          <w:rStyle w:val="CdigoHTML"/>
+          <w:rFonts w:asciiTheme="minorHAnsi" w:eastAsiaTheme="minorHAnsi" w:hAnsiTheme="minorHAnsi" w:cstheme="minorHAnsi"/>
+          <w:sz w:val="24"/>
+          <w:szCs w:val="24"/>
+        </w:rPr>
+        <w:t>permite realizar la</w:t>
+      </w:r>
+      <w:r>
+        <w:rPr>
+          <w:rFonts w:cstheme="minorHAnsi"/>
+        </w:rPr>
+        <w:t xml:space="preserve"> actualización de un repositorio.</w:t>
+      </w:r>
+    </w:p>
+    <w:p>
+      <w:pPr>
+        <w:rPr>
+          <w:rStyle w:val="CdigoHTML"/>
+          <w:rFonts w:asciiTheme="minorHAnsi" w:eastAsiaTheme="minorHAnsi" w:hAnsiTheme="minorHAnsi" w:cstheme="minorHAnsi"/>
+          <w:sz w:val="24"/>
+          <w:szCs w:val="24"/>
+        </w:rPr>
+      </w:pPr>
+      <w:r>
+        <w:rPr>
+          <w:rStyle w:val="CdigoHTML"/>
+          <w:rFonts w:asciiTheme="minorHAnsi" w:eastAsiaTheme="minorHAnsi" w:hAnsiTheme="minorHAnsi" w:cstheme="minorHAnsi"/>
+          <w:sz w:val="24"/>
+          <w:szCs w:val="24"/>
+        </w:rPr>
+        <w:t xml:space="preserve">$ </w:t>
+      </w:r>
+      <w:r>
+        <w:rPr>
+          <w:rStyle w:val="CdigoHTML"/>
+          <w:rFonts w:asciiTheme="minorHAnsi" w:eastAsiaTheme="minorHAnsi" w:hAnsiTheme="minorHAnsi" w:cstheme="minorHAnsi"/>
+          <w:b/>
+          <w:sz w:val="24"/>
+          <w:szCs w:val="24"/>
+        </w:rPr>
+        <w:t xml:space="preserve">hg </w:t>
+      </w:r>
+      <w:proofErr w:type="spellStart"/>
+      <w:r>
+        <w:rPr>
+          <w:rStyle w:val="CdigoHTML"/>
+          <w:rFonts w:asciiTheme="minorHAnsi" w:eastAsiaTheme="minorHAnsi" w:hAnsiTheme="minorHAnsi" w:cstheme="minorHAnsi"/>
+          <w:b/>
+          <w:sz w:val="24"/>
+          <w:szCs w:val="24"/>
+        </w:rPr>
+        <w:t>diff</w:t>
+      </w:r>
+      <w:proofErr w:type="spellEnd"/>
+      <w:r>
+        <w:rPr>
+          <w:rStyle w:val="CdigoHTML"/>
+          <w:rFonts w:asciiTheme="minorHAnsi" w:eastAsiaTheme="minorHAnsi" w:hAnsiTheme="minorHAnsi" w:cstheme="minorHAnsi"/>
+          <w:b/>
+          <w:sz w:val="24"/>
+          <w:szCs w:val="24"/>
+        </w:rPr>
+        <w:t xml:space="preserve"> -r version1 -r versión2</w:t>
+      </w:r>
+      <w:r>
+        <w:rPr>
+          <w:rStyle w:val="CdigoHTML"/>
+          <w:rFonts w:asciiTheme="minorHAnsi" w:eastAsiaTheme="minorHAnsi" w:hAnsiTheme="minorHAnsi" w:cstheme="minorHAnsi"/>
+          <w:sz w:val="24"/>
+          <w:szCs w:val="24"/>
+        </w:rPr>
+        <w:t>: Se pueden ver las diferencias entre dos versiones.</w:t>
+      </w:r>
+    </w:p>
+    <w:p>
+      <w:pPr>
+        <w:rPr>
+          <w:rStyle w:val="CdigoHTML"/>
+          <w:rFonts w:asciiTheme="minorHAnsi" w:eastAsiaTheme="minorHAnsi" w:hAnsiTheme="minorHAnsi" w:cstheme="minorHAnsi"/>
+          <w:sz w:val="24"/>
+          <w:szCs w:val="24"/>
+        </w:rPr>
+      </w:pPr>
+      <w:r>
+        <w:rPr>
+          <w:rStyle w:val="CdigoHTML"/>
+          <w:rFonts w:asciiTheme="minorHAnsi" w:eastAsiaTheme="minorHAnsi" w:hAnsiTheme="minorHAnsi" w:cstheme="minorHAnsi"/>
+          <w:sz w:val="24"/>
+          <w:szCs w:val="24"/>
+        </w:rPr>
+        <w:t xml:space="preserve">$ </w:t>
+      </w:r>
+      <w:r>
+        <w:rPr>
+          <w:rStyle w:val="CdigoHTML"/>
+          <w:rFonts w:asciiTheme="minorHAnsi" w:eastAsiaTheme="minorHAnsi" w:hAnsiTheme="minorHAnsi" w:cstheme="minorHAnsi"/>
+          <w:b/>
+          <w:sz w:val="24"/>
+          <w:szCs w:val="24"/>
+        </w:rPr>
+        <w:t>hg clone repositorio-original repositorio-copiado</w:t>
+      </w:r>
+      <w:r>
+        <w:rPr>
+          <w:rStyle w:val="CdigoHTML"/>
+          <w:rFonts w:asciiTheme="minorHAnsi" w:eastAsiaTheme="minorHAnsi" w:hAnsiTheme="minorHAnsi" w:cstheme="minorHAnsi"/>
+          <w:sz w:val="24"/>
+          <w:szCs w:val="24"/>
+        </w:rPr>
+        <w:t>: Se puede clonar un repositorio, de manera que sea posible recuperar datos de su “original” para integrar los cambios en uno u otro sentido.</w:t>
+      </w:r>
+    </w:p>
+    <w:p>
+      <w:pPr>
+        <w:rPr>
+          <w:rStyle w:val="CdigoHTML"/>
+          <w:rFonts w:asciiTheme="minorHAnsi" w:eastAsiaTheme="minorHAnsi" w:hAnsiTheme="minorHAnsi" w:cstheme="minorHAnsi"/>
+          <w:sz w:val="24"/>
+          <w:szCs w:val="24"/>
+        </w:rPr>
+      </w:pPr>
+      <w:r>
+        <w:rPr>
+          <w:rStyle w:val="CdigoHTML"/>
+          <w:rFonts w:asciiTheme="minorHAnsi" w:eastAsiaTheme="minorHAnsi" w:hAnsiTheme="minorHAnsi" w:cstheme="minorHAnsi"/>
           <w:sz w:val="24"/>
           <w:szCs w:val="24"/>
         </w:rPr>
@@ -2060,47 +2559,58 @@
       <w:r>
         <w:rPr>
           <w:rStyle w:val="CdigoHTML"/>
-          <w:rFonts w:eastAsiaTheme="minorHAnsi" w:cstheme="minorHAnsi"/>
+          <w:rFonts w:asciiTheme="minorHAnsi" w:eastAsiaTheme="minorHAnsi" w:hAnsiTheme="minorHAnsi" w:cstheme="minorHAnsi"/>
           <w:b/>
           <w:sz w:val="24"/>
           <w:szCs w:val="24"/>
         </w:rPr>
         <w:t xml:space="preserve">hg </w:t>
       </w:r>
-      <w:proofErr w:type="gramStart"/>
-      <w:r>
-        <w:rPr>
-          <w:rStyle w:val="CdigoHTML"/>
-          <w:rFonts w:eastAsiaTheme="minorHAnsi" w:cstheme="minorHAnsi"/>
-          <w:b/>
-          <w:sz w:val="24"/>
-          <w:szCs w:val="24"/>
-        </w:rPr>
-        <w:t>log</w:t>
-      </w:r>
-      <w:proofErr w:type="gramEnd"/>
-      <w:r>
-        <w:rPr>
-          <w:rStyle w:val="CdigoHTML"/>
-          <w:rFonts w:eastAsiaTheme="minorHAnsi" w:cstheme="minorHAnsi"/>
-          <w:sz w:val="24"/>
-          <w:szCs w:val="24"/>
-        </w:rPr>
-        <w:t>: bitácora de cambios.</w:t>
-      </w:r>
-    </w:p>
-    <w:p>
-      <w:pPr>
-        <w:rPr>
-          <w:rStyle w:val="Textoennegrita"/>
-          <w:rFonts w:cstheme="minorHAnsi"/>
-          <w:u w:val="single"/>
-        </w:rPr>
-      </w:pPr>
-      <w:r>
-        <w:rPr>
-          <w:rStyle w:val="CdigoHTML"/>
-          <w:rFonts w:eastAsiaTheme="minorHAnsi" w:cstheme="minorHAnsi"/>
+      <w:proofErr w:type="spellStart"/>
+      <w:r>
+        <w:rPr>
+          <w:rStyle w:val="CdigoHTML"/>
+          <w:rFonts w:asciiTheme="minorHAnsi" w:eastAsiaTheme="minorHAnsi" w:hAnsiTheme="minorHAnsi" w:cstheme="minorHAnsi"/>
+          <w:b/>
+          <w:sz w:val="24"/>
+          <w:szCs w:val="24"/>
+        </w:rPr>
+        <w:t>push</w:t>
+      </w:r>
+      <w:proofErr w:type="spellEnd"/>
+      <w:r>
+        <w:rPr>
+          <w:rStyle w:val="CdigoHTML"/>
+          <w:rFonts w:asciiTheme="minorHAnsi" w:eastAsiaTheme="minorHAnsi" w:hAnsiTheme="minorHAnsi" w:cstheme="minorHAnsi"/>
+          <w:b/>
+          <w:sz w:val="24"/>
+          <w:szCs w:val="24"/>
+        </w:rPr>
+        <w:t xml:space="preserve"> repositorio-destino</w:t>
+      </w:r>
+      <w:r>
+        <w:rPr>
+          <w:rStyle w:val="CdigoHTML"/>
+          <w:rFonts w:asciiTheme="minorHAnsi" w:eastAsiaTheme="minorHAnsi" w:hAnsiTheme="minorHAnsi" w:cstheme="minorHAnsi"/>
+          <w:sz w:val="24"/>
+          <w:szCs w:val="24"/>
+        </w:rPr>
+        <w:t>: integra en un repositorio remoto los conjuntos de cambios del repositorio actual que no se encuentren en él.</w:t>
+      </w:r>
+    </w:p>
+    <w:p>
+      <w:pPr>
+        <w:rPr>
+          <w:rStyle w:val="CdigoHTML"/>
+          <w:rFonts w:asciiTheme="minorHAnsi" w:eastAsiaTheme="minorHAnsi" w:hAnsiTheme="minorHAnsi" w:cstheme="minorHAnsi"/>
+          <w:sz w:val="24"/>
+          <w:szCs w:val="24"/>
+        </w:rPr>
+      </w:pPr>
+      <w:r>
+        <w:rPr>
+          <w:rStyle w:val="CdigoHTML"/>
+          <w:rFonts w:asciiTheme="minorHAnsi" w:eastAsiaTheme="minorHAnsi" w:hAnsiTheme="minorHAnsi" w:cstheme="minorHAnsi"/>
           <w:sz w:val="24"/>
           <w:szCs w:val="24"/>
         </w:rPr>
@@ -2109,7 +2619,7 @@
       <w:r>
         <w:rPr>
           <w:rStyle w:val="CdigoHTML"/>
-          <w:rFonts w:eastAsiaTheme="minorHAnsi" w:cstheme="minorHAnsi"/>
+          <w:rFonts w:asciiTheme="minorHAnsi" w:eastAsiaTheme="minorHAnsi" w:hAnsiTheme="minorHAnsi" w:cstheme="minorHAnsi"/>
           <w:b/>
           <w:sz w:val="24"/>
           <w:szCs w:val="24"/>
@@ -2117,383 +2627,92 @@
         <w:t xml:space="preserve">hg </w:t>
       </w:r>
       <w:proofErr w:type="spellStart"/>
-      <w:proofErr w:type="gramStart"/>
-      <w:r>
-        <w:rPr>
-          <w:rStyle w:val="CdigoHTML"/>
-          <w:rFonts w:eastAsiaTheme="minorHAnsi" w:cstheme="minorHAnsi"/>
-          <w:b/>
-          <w:sz w:val="24"/>
-          <w:szCs w:val="24"/>
-        </w:rPr>
-        <w:t>update</w:t>
-      </w:r>
-      <w:proofErr w:type="spellEnd"/>
-      <w:proofErr w:type="gramEnd"/>
-      <w:r>
-        <w:rPr>
-          <w:rStyle w:val="CdigoHTML"/>
-          <w:rFonts w:eastAsiaTheme="minorHAnsi" w:cstheme="minorHAnsi"/>
+      <w:r>
+        <w:rPr>
+          <w:rStyle w:val="CdigoHTML"/>
+          <w:rFonts w:asciiTheme="minorHAnsi" w:eastAsiaTheme="minorHAnsi" w:hAnsiTheme="minorHAnsi" w:cstheme="minorHAnsi"/>
+          <w:b/>
+          <w:sz w:val="24"/>
+          <w:szCs w:val="24"/>
+        </w:rPr>
+        <w:t>pull</w:t>
+      </w:r>
+      <w:proofErr w:type="spellEnd"/>
+      <w:r>
+        <w:rPr>
+          <w:rStyle w:val="CdigoHTML"/>
+          <w:rFonts w:asciiTheme="minorHAnsi" w:eastAsiaTheme="minorHAnsi" w:hAnsiTheme="minorHAnsi" w:cstheme="minorHAnsi"/>
+          <w:b/>
+          <w:sz w:val="24"/>
+          <w:szCs w:val="24"/>
+        </w:rPr>
+        <w:t xml:space="preserve"> repositorio-origen</w:t>
+      </w:r>
+      <w:r>
+        <w:rPr>
+          <w:rStyle w:val="CdigoHTML"/>
+          <w:rFonts w:asciiTheme="minorHAnsi" w:eastAsiaTheme="minorHAnsi" w:hAnsiTheme="minorHAnsi" w:cstheme="minorHAnsi"/>
+          <w:sz w:val="24"/>
+          <w:szCs w:val="24"/>
+        </w:rPr>
+        <w:t>: integra en el repositorio local los cambios adicionales que contenga el repositorio remoto.</w:t>
+      </w:r>
+    </w:p>
+    <w:p>
+      <w:pPr>
+        <w:rPr>
+          <w:rStyle w:val="CdigoHTML"/>
+          <w:rFonts w:asciiTheme="minorHAnsi" w:eastAsiaTheme="minorHAnsi" w:hAnsiTheme="minorHAnsi" w:cstheme="minorHAnsi"/>
+          <w:sz w:val="24"/>
+          <w:szCs w:val="24"/>
+        </w:rPr>
+      </w:pPr>
+      <w:r>
+        <w:rPr>
+          <w:rStyle w:val="CdigoHTML"/>
+          <w:rFonts w:asciiTheme="minorHAnsi" w:eastAsiaTheme="minorHAnsi" w:hAnsiTheme="minorHAnsi" w:cstheme="minorHAnsi"/>
+          <w:sz w:val="24"/>
+          <w:szCs w:val="24"/>
+        </w:rPr>
+        <w:t xml:space="preserve">$ </w:t>
+      </w:r>
+      <w:r>
+        <w:rPr>
+          <w:rStyle w:val="CdigoHTML"/>
+          <w:rFonts w:asciiTheme="minorHAnsi" w:eastAsiaTheme="minorHAnsi" w:hAnsiTheme="minorHAnsi" w:cstheme="minorHAnsi"/>
+          <w:b/>
+          <w:sz w:val="24"/>
+          <w:szCs w:val="24"/>
+        </w:rPr>
+        <w:t xml:space="preserve">hg </w:t>
+      </w:r>
+      <w:proofErr w:type="spellStart"/>
+      <w:r>
+        <w:rPr>
+          <w:rStyle w:val="CdigoHTML"/>
+          <w:rFonts w:asciiTheme="minorHAnsi" w:eastAsiaTheme="minorHAnsi" w:hAnsiTheme="minorHAnsi" w:cstheme="minorHAnsi"/>
+          <w:b/>
+          <w:sz w:val="24"/>
+          <w:szCs w:val="24"/>
+        </w:rPr>
+        <w:t>merge</w:t>
+      </w:r>
+      <w:proofErr w:type="spellEnd"/>
+      <w:r>
+        <w:rPr>
+          <w:rStyle w:val="CdigoHTML"/>
+          <w:rFonts w:asciiTheme="minorHAnsi" w:eastAsiaTheme="minorHAnsi" w:hAnsiTheme="minorHAnsi" w:cstheme="minorHAnsi"/>
           <w:b/>
           <w:sz w:val="24"/>
           <w:szCs w:val="24"/>
         </w:rPr>
         <w:t xml:space="preserve"> </w:t>
       </w:r>
-      <w:r>
-        <w:rPr>
-          <w:rStyle w:val="CdigoHTML"/>
-          <w:rFonts w:eastAsiaTheme="minorHAnsi" w:cstheme="minorHAnsi"/>
-          <w:b/>
-          <w:i/>
-          <w:iCs/>
-          <w:sz w:val="24"/>
-          <w:szCs w:val="24"/>
-        </w:rPr>
-        <w:t>revisión</w:t>
-      </w:r>
-      <w:r>
-        <w:rPr>
-          <w:rStyle w:val="CdigoHTML"/>
-          <w:rFonts w:eastAsiaTheme="minorHAnsi" w:cstheme="minorHAnsi"/>
-          <w:i/>
-          <w:iCs/>
-          <w:sz w:val="24"/>
-          <w:szCs w:val="24"/>
-        </w:rPr>
-        <w:t xml:space="preserve">: </w:t>
-      </w:r>
-      <w:r>
-        <w:rPr>
-          <w:rStyle w:val="CdigoHTML"/>
-          <w:rFonts w:eastAsiaTheme="minorHAnsi" w:cstheme="minorHAnsi"/>
-          <w:sz w:val="24"/>
-          <w:szCs w:val="24"/>
-        </w:rPr>
-        <w:t>permite realizar la</w:t>
-      </w:r>
-      <w:r>
-        <w:rPr>
-          <w:rFonts w:cstheme="minorHAnsi"/>
-        </w:rPr>
-        <w:t xml:space="preserve"> actualización de un repositorio.</w:t>
-      </w:r>
-    </w:p>
-    <w:p>
-      <w:pPr>
-        <w:rPr>
-          <w:rStyle w:val="CdigoHTML"/>
-          <w:rFonts w:eastAsiaTheme="minorHAnsi" w:cstheme="minorHAnsi"/>
-          <w:sz w:val="24"/>
-          <w:szCs w:val="24"/>
-        </w:rPr>
-      </w:pPr>
-      <w:r>
-        <w:rPr>
-          <w:rStyle w:val="CdigoHTML"/>
-          <w:rFonts w:eastAsiaTheme="minorHAnsi" w:cstheme="minorHAnsi"/>
-          <w:sz w:val="24"/>
-          <w:szCs w:val="24"/>
-        </w:rPr>
-        <w:t xml:space="preserve">$ </w:t>
-      </w:r>
-      <w:r>
-        <w:rPr>
-          <w:rStyle w:val="CdigoHTML"/>
-          <w:rFonts w:eastAsiaTheme="minorHAnsi" w:cstheme="minorHAnsi"/>
-          <w:b/>
-          <w:sz w:val="24"/>
-          <w:szCs w:val="24"/>
-        </w:rPr>
-        <w:t xml:space="preserve">hg </w:t>
-      </w:r>
-      <w:proofErr w:type="spellStart"/>
-      <w:proofErr w:type="gramStart"/>
-      <w:r>
-        <w:rPr>
-          <w:rStyle w:val="CdigoHTML"/>
-          <w:rFonts w:eastAsiaTheme="minorHAnsi" w:cstheme="minorHAnsi"/>
-          <w:b/>
-          <w:sz w:val="24"/>
-          <w:szCs w:val="24"/>
-        </w:rPr>
-        <w:t>diff</w:t>
-      </w:r>
-      <w:proofErr w:type="spellEnd"/>
-      <w:proofErr w:type="gramEnd"/>
-      <w:r>
-        <w:rPr>
-          <w:rStyle w:val="CdigoHTML"/>
-          <w:rFonts w:eastAsiaTheme="minorHAnsi" w:cstheme="minorHAnsi"/>
-          <w:b/>
-          <w:sz w:val="24"/>
-          <w:szCs w:val="24"/>
-        </w:rPr>
-        <w:t xml:space="preserve"> -r </w:t>
-      </w:r>
-      <w:proofErr w:type="spellStart"/>
-      <w:r>
-        <w:rPr>
-          <w:rStyle w:val="CdigoHTML"/>
-          <w:rFonts w:eastAsiaTheme="minorHAnsi" w:cstheme="minorHAnsi"/>
-          <w:b/>
-          <w:sz w:val="24"/>
-          <w:szCs w:val="24"/>
-        </w:rPr>
-        <w:t>version1</w:t>
-      </w:r>
-      <w:proofErr w:type="spellEnd"/>
-      <w:r>
-        <w:rPr>
-          <w:rStyle w:val="CdigoHTML"/>
-          <w:rFonts w:eastAsiaTheme="minorHAnsi" w:cstheme="minorHAnsi"/>
-          <w:b/>
-          <w:sz w:val="24"/>
-          <w:szCs w:val="24"/>
-        </w:rPr>
-        <w:t xml:space="preserve"> -r </w:t>
-      </w:r>
-      <w:proofErr w:type="spellStart"/>
-      <w:r>
-        <w:rPr>
-          <w:rStyle w:val="CdigoHTML"/>
-          <w:rFonts w:eastAsiaTheme="minorHAnsi" w:cstheme="minorHAnsi"/>
-          <w:b/>
-          <w:sz w:val="24"/>
-          <w:szCs w:val="24"/>
-        </w:rPr>
-        <w:t>versión2</w:t>
-      </w:r>
-      <w:proofErr w:type="spellEnd"/>
-      <w:r>
-        <w:rPr>
-          <w:rStyle w:val="CdigoHTML"/>
-          <w:rFonts w:eastAsiaTheme="minorHAnsi" w:cstheme="minorHAnsi"/>
-          <w:sz w:val="24"/>
-          <w:szCs w:val="24"/>
-        </w:rPr>
-        <w:t>: Se pueden ver las diferencias entre dos versiones.</w:t>
-      </w:r>
-    </w:p>
-    <w:p>
-      <w:pPr>
-        <w:rPr>
-          <w:rStyle w:val="CdigoHTML"/>
-          <w:rFonts w:eastAsiaTheme="minorHAnsi" w:cstheme="minorHAnsi"/>
-          <w:sz w:val="24"/>
-          <w:szCs w:val="24"/>
-        </w:rPr>
-      </w:pPr>
-      <w:r>
-        <w:rPr>
-          <w:rStyle w:val="CdigoHTML"/>
-          <w:rFonts w:eastAsiaTheme="minorHAnsi" w:cstheme="minorHAnsi"/>
-          <w:sz w:val="24"/>
-          <w:szCs w:val="24"/>
-        </w:rPr>
-        <w:t xml:space="preserve">$ </w:t>
-      </w:r>
-      <w:r>
-        <w:rPr>
-          <w:rStyle w:val="CdigoHTML"/>
-          <w:rFonts w:eastAsiaTheme="minorHAnsi" w:cstheme="minorHAnsi"/>
-          <w:b/>
-          <w:sz w:val="24"/>
-          <w:szCs w:val="24"/>
-        </w:rPr>
-        <w:t>hg clone repositorio-original repositorio-copiado</w:t>
-      </w:r>
-      <w:r>
-        <w:rPr>
-          <w:rStyle w:val="CdigoHTML"/>
-          <w:rFonts w:eastAsiaTheme="minorHAnsi" w:cstheme="minorHAnsi"/>
-          <w:sz w:val="24"/>
-          <w:szCs w:val="24"/>
-        </w:rPr>
-        <w:t>: Se puede clonar un repositorio, de manera que sea posible recuperar datos de su “original” para integrar los cambios en uno u otro sentido.</w:t>
-      </w:r>
-    </w:p>
-    <w:p>
-      <w:pPr>
-        <w:rPr>
-          <w:rStyle w:val="CdigoHTML"/>
-          <w:rFonts w:eastAsiaTheme="minorHAnsi" w:cstheme="minorHAnsi"/>
-          <w:sz w:val="24"/>
-          <w:szCs w:val="24"/>
-        </w:rPr>
-      </w:pPr>
-      <w:r>
-        <w:rPr>
-          <w:rStyle w:val="CdigoHTML"/>
-          <w:rFonts w:eastAsiaTheme="minorHAnsi" w:cstheme="minorHAnsi"/>
-          <w:sz w:val="24"/>
-          <w:szCs w:val="24"/>
-        </w:rPr>
-        <w:t xml:space="preserve">$ </w:t>
-      </w:r>
-      <w:r>
-        <w:rPr>
-          <w:rStyle w:val="CdigoHTML"/>
-          <w:rFonts w:eastAsiaTheme="minorHAnsi" w:cstheme="minorHAnsi"/>
-          <w:b/>
-          <w:sz w:val="24"/>
-          <w:szCs w:val="24"/>
-        </w:rPr>
-        <w:t xml:space="preserve">hg </w:t>
-      </w:r>
-      <w:proofErr w:type="spellStart"/>
-      <w:proofErr w:type="gramStart"/>
-      <w:r>
-        <w:rPr>
-          <w:rStyle w:val="CdigoHTML"/>
-          <w:rFonts w:eastAsiaTheme="minorHAnsi" w:cstheme="minorHAnsi"/>
-          <w:b/>
-          <w:sz w:val="24"/>
-          <w:szCs w:val="24"/>
-        </w:rPr>
-        <w:t>push</w:t>
-      </w:r>
-      <w:proofErr w:type="spellEnd"/>
-      <w:proofErr w:type="gramEnd"/>
-      <w:r>
-        <w:rPr>
-          <w:rStyle w:val="CdigoHTML"/>
-          <w:rFonts w:eastAsiaTheme="minorHAnsi" w:cstheme="minorHAnsi"/>
-          <w:b/>
-          <w:sz w:val="24"/>
-          <w:szCs w:val="24"/>
-        </w:rPr>
-        <w:t xml:space="preserve"> repositorio-destino</w:t>
-      </w:r>
-      <w:r>
-        <w:rPr>
-          <w:rStyle w:val="CdigoHTML"/>
-          <w:rFonts w:eastAsiaTheme="minorHAnsi" w:cstheme="minorHAnsi"/>
-          <w:sz w:val="24"/>
-          <w:szCs w:val="24"/>
-        </w:rPr>
-        <w:t>: integra en un repositorio remoto los conjuntos de cambios del repositorio actual que no se encuentren en él.</w:t>
-      </w:r>
-    </w:p>
-    <w:p>
-      <w:pPr>
-        <w:rPr>
-          <w:rStyle w:val="CdigoHTML"/>
-          <w:rFonts w:eastAsiaTheme="minorHAnsi" w:cstheme="minorHAnsi"/>
-          <w:sz w:val="24"/>
-          <w:szCs w:val="24"/>
-        </w:rPr>
-      </w:pPr>
-      <w:r>
-        <w:rPr>
-          <w:rStyle w:val="CdigoHTML"/>
-          <w:rFonts w:eastAsiaTheme="minorHAnsi" w:cstheme="minorHAnsi"/>
-          <w:sz w:val="24"/>
-          <w:szCs w:val="24"/>
-        </w:rPr>
-        <w:t xml:space="preserve">$ </w:t>
-      </w:r>
-      <w:r>
-        <w:rPr>
-          <w:rStyle w:val="CdigoHTML"/>
-          <w:rFonts w:eastAsiaTheme="minorHAnsi" w:cstheme="minorHAnsi"/>
-          <w:b/>
-          <w:sz w:val="24"/>
-          <w:szCs w:val="24"/>
-        </w:rPr>
-        <w:t xml:space="preserve">hg </w:t>
-      </w:r>
-      <w:proofErr w:type="spellStart"/>
-      <w:proofErr w:type="gramStart"/>
-      <w:r>
-        <w:rPr>
-          <w:rStyle w:val="CdigoHTML"/>
-          <w:rFonts w:eastAsiaTheme="minorHAnsi" w:cstheme="minorHAnsi"/>
-          <w:b/>
-          <w:sz w:val="24"/>
-          <w:szCs w:val="24"/>
-        </w:rPr>
-        <w:t>pull</w:t>
-      </w:r>
-      <w:proofErr w:type="spellEnd"/>
-      <w:proofErr w:type="gramEnd"/>
-      <w:r>
-        <w:rPr>
-          <w:rStyle w:val="CdigoHTML"/>
-          <w:rFonts w:eastAsiaTheme="minorHAnsi" w:cstheme="minorHAnsi"/>
-          <w:b/>
-          <w:sz w:val="24"/>
-          <w:szCs w:val="24"/>
-        </w:rPr>
-        <w:t xml:space="preserve"> repositorio-origen</w:t>
-      </w:r>
-      <w:r>
-        <w:rPr>
-          <w:rStyle w:val="CdigoHTML"/>
-          <w:rFonts w:eastAsiaTheme="minorHAnsi" w:cstheme="minorHAnsi"/>
-          <w:sz w:val="24"/>
-          <w:szCs w:val="24"/>
-        </w:rPr>
-        <w:t>: integra en el repositorio local los cambios adicionales que contenga el repositorio remoto.</w:t>
-      </w:r>
-    </w:p>
-    <w:p>
-      <w:pPr>
-        <w:rPr>
-          <w:rStyle w:val="CdigoHTML"/>
-          <w:rFonts w:eastAsiaTheme="minorHAnsi" w:cstheme="minorHAnsi"/>
-          <w:sz w:val="24"/>
-          <w:szCs w:val="24"/>
-        </w:rPr>
-      </w:pPr>
-      <w:r>
-        <w:rPr>
-          <w:rStyle w:val="CdigoHTML"/>
-          <w:rFonts w:eastAsiaTheme="minorHAnsi" w:cstheme="minorHAnsi"/>
-          <w:sz w:val="24"/>
-          <w:szCs w:val="24"/>
-        </w:rPr>
-        <w:t xml:space="preserve">$ </w:t>
-      </w:r>
-      <w:r>
-        <w:rPr>
-          <w:rStyle w:val="CdigoHTML"/>
-          <w:rFonts w:eastAsiaTheme="minorHAnsi" w:cstheme="minorHAnsi"/>
-          <w:b/>
-          <w:sz w:val="24"/>
-          <w:szCs w:val="24"/>
-        </w:rPr>
-        <w:t xml:space="preserve">hg </w:t>
-      </w:r>
-      <w:proofErr w:type="spellStart"/>
-      <w:proofErr w:type="gramStart"/>
-      <w:r>
-        <w:rPr>
-          <w:rStyle w:val="CdigoHTML"/>
-          <w:rFonts w:eastAsiaTheme="minorHAnsi" w:cstheme="minorHAnsi"/>
-          <w:b/>
-          <w:sz w:val="24"/>
-          <w:szCs w:val="24"/>
-        </w:rPr>
-        <w:t>merge</w:t>
-      </w:r>
-      <w:proofErr w:type="spellEnd"/>
-      <w:proofErr w:type="gramEnd"/>
-      <w:r>
-        <w:rPr>
-          <w:rStyle w:val="CdigoHTML"/>
-          <w:rFonts w:eastAsiaTheme="minorHAnsi" w:cstheme="minorHAnsi"/>
-          <w:b/>
-          <w:sz w:val="24"/>
-          <w:szCs w:val="24"/>
-        </w:rPr>
-        <w:t xml:space="preserve"> </w:t>
-      </w:r>
-      <w:proofErr w:type="spellStart"/>
-      <w:r>
-        <w:rPr>
-          <w:rStyle w:val="CdigoHTML"/>
-          <w:rFonts w:eastAsiaTheme="minorHAnsi" w:cstheme="minorHAnsi"/>
+      <w:proofErr w:type="spellStart"/>
+      <w:r>
+        <w:rPr>
+          <w:rStyle w:val="CdigoHTML"/>
+          <w:rFonts w:asciiTheme="minorHAnsi" w:eastAsiaTheme="minorHAnsi" w:hAnsiTheme="minorHAnsi" w:cstheme="minorHAnsi"/>
           <w:b/>
           <w:sz w:val="24"/>
           <w:szCs w:val="24"/>
@@ -2504,7 +2723,7 @@
       <w:r>
         <w:rPr>
           <w:rStyle w:val="CdigoHTML"/>
-          <w:rFonts w:eastAsiaTheme="minorHAnsi" w:cstheme="minorHAnsi"/>
+          <w:rFonts w:asciiTheme="minorHAnsi" w:eastAsiaTheme="minorHAnsi" w:hAnsiTheme="minorHAnsi" w:cstheme="minorHAnsi"/>
           <w:sz w:val="24"/>
           <w:szCs w:val="24"/>
         </w:rPr>
@@ -2514,7 +2733,7 @@
       <w:r>
         <w:rPr>
           <w:rStyle w:val="CdigoHTML"/>
-          <w:rFonts w:eastAsiaTheme="minorHAnsi" w:cstheme="minorHAnsi"/>
+          <w:rFonts w:asciiTheme="minorHAnsi" w:eastAsiaTheme="minorHAnsi" w:hAnsiTheme="minorHAnsi" w:cstheme="minorHAnsi"/>
           <w:sz w:val="24"/>
           <w:szCs w:val="24"/>
         </w:rPr>
@@ -2524,7 +2743,7 @@
       <w:r>
         <w:rPr>
           <w:rStyle w:val="CdigoHTML"/>
-          <w:rFonts w:eastAsiaTheme="minorHAnsi" w:cstheme="minorHAnsi"/>
+          <w:rFonts w:asciiTheme="minorHAnsi" w:eastAsiaTheme="minorHAnsi" w:hAnsiTheme="minorHAnsi" w:cstheme="minorHAnsi"/>
           <w:sz w:val="24"/>
           <w:szCs w:val="24"/>
         </w:rPr>
@@ -2533,123 +2752,160 @@
     </w:p>
     <w:p>
       <w:pPr>
-        <w:rPr>
-          <w:rFonts w:cstheme="minorHAnsi"/>
-          <w:b/>
-          <w:bCs/>
-          <w:u w:val="single"/>
+        <w:pStyle w:val="Ttulo1"/>
+        <w:rPr>
+          <w:rFonts w:asciiTheme="minorHAnsi" w:eastAsia="Times New Roman" w:hAnsiTheme="minorHAnsi" w:cstheme="minorHAnsi"/>
+          <w:sz w:val="24"/>
+          <w:szCs w:val="24"/>
+          <w:lang w:eastAsia="es-ES"/>
+        </w:rPr>
+      </w:pPr>
+      <w:r>
+        <w:rPr>
+          <w:rFonts w:asciiTheme="minorHAnsi" w:hAnsiTheme="minorHAnsi" w:cstheme="minorHAnsi"/>
           <w:lang w:val="es"/>
         </w:rPr>
-      </w:pPr>
-      <w:r>
-        <w:rPr>
-          <w:rFonts w:cstheme="minorHAnsi"/>
-          <w:b/>
-          <w:bCs/>
-          <w:u w:val="single"/>
-          <w:lang w:val="es"/>
-        </w:rPr>
         <w:t xml:space="preserve">Herramienta de Integración continua: </w:t>
       </w:r>
       <w:r>
         <w:rPr>
+          <w:rFonts w:asciiTheme="minorHAnsi" w:eastAsia="Times New Roman" w:hAnsiTheme="minorHAnsi" w:cstheme="minorHAnsi"/>
+          <w:szCs w:val="24"/>
+          <w:lang w:eastAsia="es-ES"/>
+        </w:rPr>
+        <w:t>Jenkins</w:t>
+      </w:r>
+    </w:p>
+    <w:p>
+      <w:pPr>
+        <w:rPr>
+          <w:rFonts w:cstheme="minorHAnsi"/>
+          <w:lang w:eastAsia="es-ES"/>
+        </w:rPr>
+      </w:pPr>
+    </w:p>
+    <w:p>
+      <w:pPr>
+        <w:rPr>
           <w:rFonts w:eastAsia="Times New Roman" w:cstheme="minorHAnsi"/>
-          <w:b/>
-          <w:sz w:val="24"/>
-          <w:szCs w:val="24"/>
-          <w:u w:val="single"/>
+          <w:sz w:val="24"/>
+          <w:szCs w:val="24"/>
           <w:lang w:eastAsia="es-ES"/>
         </w:rPr>
-        <w:t>Jenkins</w:t>
-      </w:r>
-    </w:p>
-    <w:p>
-      <w:pPr>
+      </w:pPr>
+      <w:r>
         <w:rPr>
           <w:rFonts w:eastAsia="Times New Roman" w:cstheme="minorHAnsi"/>
           <w:sz w:val="24"/>
           <w:szCs w:val="24"/>
+          <w:lang w:val="es" w:eastAsia="es-ES"/>
+        </w:rPr>
+        <w:t>E</w:t>
+      </w:r>
+      <w:r>
+        <w:rPr>
+          <w:rFonts w:eastAsia="Times New Roman" w:cstheme="minorHAnsi"/>
+          <w:sz w:val="24"/>
+          <w:szCs w:val="24"/>
           <w:lang w:eastAsia="es-ES"/>
         </w:rPr>
-      </w:pPr>
-      <w:r>
+        <w:t xml:space="preserve">s una herramienta de integración continua (CI) que permite realizar tareas periódicas, como generar el archivo del proyecto o ejecutar los casos de prueba. Usar una herramienta de integración continua tiene varios beneficios, como detectar problemas de forma temprana haciendo que sean más fáciles de resolver y automatizar procesos repetitivos que nos liberan de tiempo. Todo ello en un entorno independiente de los de desarrollo. </w:t>
+      </w:r>
+    </w:p>
+    <w:p>
+      <w:pPr>
         <w:rPr>
           <w:rFonts w:eastAsia="Times New Roman" w:cstheme="minorHAnsi"/>
-          <w:sz w:val="24"/>
-          <w:szCs w:val="24"/>
-          <w:lang w:val="es" w:eastAsia="es-ES"/>
-        </w:rPr>
-        <w:t>E</w:t>
-      </w:r>
-      <w:r>
-        <w:rPr>
-          <w:rFonts w:eastAsia="Times New Roman" w:cstheme="minorHAnsi"/>
-          <w:sz w:val="24"/>
+          <w:sz w:val="28"/>
           <w:szCs w:val="24"/>
           <w:lang w:eastAsia="es-ES"/>
         </w:rPr>
-        <w:t>s una herramienta de integración continua (CI) que permite realizar tareas periódicas, como generar el archivo del proyecto o ejecutar los casos de prueba. Usar una herramienta de integración continua tiene varios beneficios, como detectar problemas de forma temprana haciendo que sean más fáciles de resolver y automatizar procesos repetitivos que nos liberan de tiempo. Todo ello en un entorno independiente de los de desarrollo.</w:t>
-      </w:r>
-      <w:r>
-        <w:rPr>
-          <w:rFonts w:eastAsia="Times New Roman" w:cstheme="minorHAnsi"/>
-          <w:sz w:val="24"/>
-          <w:szCs w:val="24"/>
-          <w:lang w:eastAsia="es-ES"/>
-        </w:rPr>
-        <w:t xml:space="preserve"> </w:t>
-      </w:r>
-    </w:p>
-    <w:p>
-      <w:pPr>
-        <w:rPr>
-          <w:rFonts w:eastAsia="Times New Roman" w:cstheme="minorHAnsi"/>
-          <w:sz w:val="24"/>
-          <w:szCs w:val="24"/>
-          <w:lang w:eastAsia="es-ES"/>
-        </w:rPr>
-      </w:pPr>
-      <w:r>
+      </w:pPr>
+      <w:r>
+        <w:rPr>
+          <w:rFonts w:cstheme="minorHAnsi"/>
+          <w:sz w:val="24"/>
+        </w:rPr>
         <w:t xml:space="preserve">Jenkins provee servicios de integración continua para distintos lenguajes. Es capaz de manejar distintos sistemas de control de versión, como CVS, Subversion, </w:t>
       </w:r>
       <w:proofErr w:type="spellStart"/>
       <w:r>
+        <w:rPr>
+          <w:rFonts w:cstheme="minorHAnsi"/>
+          <w:sz w:val="24"/>
+        </w:rPr>
         <w:t>git</w:t>
       </w:r>
       <w:proofErr w:type="spellEnd"/>
       <w:r>
+        <w:rPr>
+          <w:rFonts w:cstheme="minorHAnsi"/>
+          <w:sz w:val="24"/>
+        </w:rPr>
         <w:t xml:space="preserve">, </w:t>
       </w:r>
       <w:proofErr w:type="spellStart"/>
       <w:r>
+        <w:rPr>
+          <w:rFonts w:cstheme="minorHAnsi"/>
+          <w:sz w:val="24"/>
+        </w:rPr>
         <w:t>Clearcase</w:t>
       </w:r>
       <w:proofErr w:type="spellEnd"/>
       <w:r>
+        <w:rPr>
+          <w:rFonts w:cstheme="minorHAnsi"/>
+          <w:sz w:val="24"/>
+        </w:rPr>
         <w:t xml:space="preserve">, y puede ejecutar proyectos basados en Apache </w:t>
       </w:r>
       <w:proofErr w:type="spellStart"/>
       <w:r>
+        <w:rPr>
+          <w:rFonts w:cstheme="minorHAnsi"/>
+          <w:sz w:val="24"/>
+        </w:rPr>
         <w:t>Ant</w:t>
       </w:r>
       <w:proofErr w:type="spellEnd"/>
       <w:r>
+        <w:rPr>
+          <w:rFonts w:cstheme="minorHAnsi"/>
+          <w:sz w:val="24"/>
+        </w:rPr>
         <w:t xml:space="preserve"> y Apache </w:t>
       </w:r>
       <w:proofErr w:type="spellStart"/>
       <w:r>
+        <w:rPr>
+          <w:rFonts w:cstheme="minorHAnsi"/>
+          <w:sz w:val="24"/>
+        </w:rPr>
         <w:t>Maven</w:t>
       </w:r>
       <w:proofErr w:type="spellEnd"/>
       <w:r>
+        <w:rPr>
+          <w:rFonts w:cstheme="minorHAnsi"/>
+          <w:sz w:val="24"/>
+        </w:rPr>
         <w:t xml:space="preserve">. Existen formas de extender sus funcionalidades a través de los distintos </w:t>
       </w:r>
       <w:proofErr w:type="spellStart"/>
       <w:r>
+        <w:rPr>
+          <w:rFonts w:cstheme="minorHAnsi"/>
+          <w:sz w:val="24"/>
+        </w:rPr>
         <w:t>plugins</w:t>
       </w:r>
       <w:proofErr w:type="spellEnd"/>
       <w:r>
+        <w:rPr>
+          <w:rFonts w:cstheme="minorHAnsi"/>
+          <w:sz w:val="24"/>
+        </w:rPr>
         <w:t xml:space="preserve"> que esta aplicación posee.</w:t>
       </w:r>
     </w:p>
@@ -2720,14 +2976,6 @@
           <w:szCs w:val="24"/>
         </w:rPr>
         <w:br/>
-      </w:r>
-      <w:r>
-        <w:rPr>
-          <w:rFonts w:cstheme="minorHAnsi"/>
-          <w:sz w:val="24"/>
-          <w:szCs w:val="24"/>
-        </w:rPr>
-        <w:lastRenderedPageBreak/>
         <w:t>- Proporciona enlaces permanentes para poder utilizarlos en otras herramientas.</w:t>
       </w:r>
       <w:r>
@@ -2885,6 +3133,7 @@
           <w:szCs w:val="24"/>
           <w:lang w:eastAsia="es-AR"/>
         </w:rPr>
+        <w:lastRenderedPageBreak/>
         <w:t xml:space="preserve">Código que rompa el </w:t>
       </w:r>
       <w:proofErr w:type="spellStart"/>
@@ -3338,12 +3587,6 @@
           <w:rFonts w:asciiTheme="minorHAnsi" w:hAnsiTheme="minorHAnsi" w:cstheme="minorHAnsi"/>
         </w:rPr>
         <w:br/>
-      </w:r>
-      <w:r>
-        <w:rPr>
-          <w:rFonts w:asciiTheme="minorHAnsi" w:hAnsiTheme="minorHAnsi" w:cstheme="minorHAnsi"/>
-        </w:rPr>
-        <w:lastRenderedPageBreak/>
         <w:t>• Pruebas de regresión automáticas</w:t>
       </w:r>
       <w:r>
@@ -3365,90 +3608,57 @@
           <w:rFonts w:asciiTheme="minorHAnsi" w:hAnsiTheme="minorHAnsi" w:cstheme="minorHAnsi"/>
         </w:rPr>
         <w:br/>
-        <w:t>• Trazabili</w:t>
-      </w:r>
+        <w:t>• Trazabilidad con sistemas de bug tracking.</w:t>
+      </w:r>
+    </w:p>
+    <w:p>
+      <w:pPr>
+        <w:pStyle w:val="NormalWeb"/>
+        <w:rPr>
+          <w:rFonts w:asciiTheme="minorHAnsi" w:hAnsiTheme="minorHAnsi" w:cstheme="minorHAnsi"/>
+        </w:rPr>
+      </w:pPr>
+      <w:r>
+        <w:rPr>
+          <w:rFonts w:asciiTheme="minorHAnsi" w:hAnsiTheme="minorHAnsi" w:cstheme="minorHAnsi"/>
+        </w:rPr>
+        <w:t>En despliegue:</w:t>
+      </w:r>
+      <w:r>
+        <w:rPr>
+          <w:rFonts w:asciiTheme="minorHAnsi" w:hAnsiTheme="minorHAnsi" w:cstheme="minorHAnsi"/>
+        </w:rPr>
+        <w:br/>
+        <w:t>• Automatización de despliegue de aplicaciones en ambiente de desarrollo y pruebas.</w:t>
+      </w:r>
+    </w:p>
+    <w:p>
+      <w:pPr>
+        <w:rPr>
+          <w:rFonts w:cstheme="minorHAnsi"/>
+          <w:b/>
+          <w:bCs/>
+          <w:u w:val="single"/>
+        </w:rPr>
+      </w:pPr>
+    </w:p>
+    <w:p>
+      <w:pPr>
+        <w:rPr>
+          <w:rFonts w:cstheme="minorHAnsi"/>
+        </w:rPr>
+      </w:pPr>
       <w:bookmarkStart w:id="0" w:name="_GoBack"/>
       <w:bookmarkEnd w:id="0"/>
-      <w:r>
-        <w:rPr>
-          <w:rFonts w:asciiTheme="minorHAnsi" w:hAnsiTheme="minorHAnsi" w:cstheme="minorHAnsi"/>
-        </w:rPr>
-        <w:t>dad con sistemas de bug tracking.</w:t>
-      </w:r>
-    </w:p>
-    <w:p>
-      <w:pPr>
-        <w:pStyle w:val="NormalWeb"/>
-        <w:rPr>
-          <w:rFonts w:asciiTheme="minorHAnsi" w:hAnsiTheme="minorHAnsi" w:cstheme="minorHAnsi"/>
-        </w:rPr>
-      </w:pPr>
-      <w:r>
-        <w:rPr>
-          <w:rFonts w:asciiTheme="minorHAnsi" w:hAnsiTheme="minorHAnsi" w:cstheme="minorHAnsi"/>
-        </w:rPr>
-        <w:t>En control de calidad:</w:t>
-      </w:r>
-      <w:r>
-        <w:rPr>
-          <w:rFonts w:asciiTheme="minorHAnsi" w:hAnsiTheme="minorHAnsi" w:cstheme="minorHAnsi"/>
-        </w:rPr>
-        <w:br/>
-        <w:t>• Monitoreo de estándares de codificación</w:t>
-      </w:r>
-      <w:r>
-        <w:rPr>
-          <w:rFonts w:asciiTheme="minorHAnsi" w:hAnsiTheme="minorHAnsi" w:cstheme="minorHAnsi"/>
-        </w:rPr>
-        <w:br/>
-        <w:t>• Monitoreo de malas prácticas</w:t>
-      </w:r>
-      <w:r>
-        <w:rPr>
-          <w:rFonts w:asciiTheme="minorHAnsi" w:hAnsiTheme="minorHAnsi" w:cstheme="minorHAnsi"/>
-        </w:rPr>
-        <w:br/>
-        <w:t>• Monitoreo de métricas de calidad</w:t>
-      </w:r>
-    </w:p>
-    <w:p>
-      <w:pPr>
-        <w:pStyle w:val="NormalWeb"/>
-        <w:rPr>
-          <w:rFonts w:asciiTheme="minorHAnsi" w:hAnsiTheme="minorHAnsi" w:cstheme="minorHAnsi"/>
-        </w:rPr>
-      </w:pPr>
-      <w:r>
-        <w:rPr>
-          <w:rFonts w:asciiTheme="minorHAnsi" w:hAnsiTheme="minorHAnsi" w:cstheme="minorHAnsi"/>
-        </w:rPr>
-        <w:t>En despliegue:</w:t>
-      </w:r>
-      <w:r>
-        <w:rPr>
-          <w:rFonts w:asciiTheme="minorHAnsi" w:hAnsiTheme="minorHAnsi" w:cstheme="minorHAnsi"/>
-        </w:rPr>
-        <w:br/>
-        <w:t>• Automatización de despliegue de aplicaciones en ambiente de desarrollo y pruebas.</w:t>
-      </w:r>
-    </w:p>
-    <w:p>
-      <w:pPr>
-        <w:rPr>
-          <w:rFonts w:cstheme="minorHAnsi"/>
-          <w:b/>
-          <w:bCs/>
-          <w:u w:val="single"/>
-        </w:rPr>
-      </w:pPr>
-    </w:p>
-    <w:p/>
+    </w:p>
     <w:sectPr>
       <w:headerReference w:type="default" r:id="rId8"/>
       <w:footerReference w:type="default" r:id="rId9"/>
-      <w:pgSz w:w="12240" w:h="15840"/>
+      <w:pgSz w:w="11907" w:h="16839" w:code="9"/>
       <w:pgMar w:top="1417" w:right="1701" w:bottom="1417" w:left="1701" w:header="708" w:footer="708" w:gutter="0"/>
+      <w:pgNumType w:start="0"/>
       <w:cols w:space="708"/>
+      <w:titlePg/>
       <w:docGrid w:linePitch="360"/>
     </w:sectPr>
   </w:body>
@@ -3494,11 +3704,12 @@
     <w:r>
       <w:rPr>
         <w:noProof/>
+        <w:lang w:eastAsia="es-AR"/>
       </w:rPr>
       <mc:AlternateContent>
         <mc:Choice Requires="wps">
           <w:drawing>
-            <wp:anchor distT="0" distB="0" distL="114300" distR="114300" simplePos="0" relativeHeight="251659264" behindDoc="0" locked="0" layoutInCell="1" allowOverlap="1" wp14:anchorId="3020C2E1" wp14:editId="73E10308">
+            <wp:anchor distT="0" distB="0" distL="114300" distR="114300" simplePos="0" relativeHeight="251659264" behindDoc="0" locked="0" layoutInCell="1" allowOverlap="1" wp14:anchorId="686052D7" wp14:editId="5256F498">
               <wp:simplePos x="0" y="0"/>
               <wp:positionH relativeFrom="margin">
                 <wp:posOffset>5070475</wp:posOffset>
@@ -3578,7 +3789,7 @@
                               <w:szCs w:val="40"/>
                               <w:lang w:val="es-ES"/>
                             </w:rPr>
-                            <w:t>7</w:t>
+                            <w:t>6</w:t>
                           </w:r>
                           <w:r>
                             <w:rPr>
@@ -3666,7 +3877,7 @@
                         <w:szCs w:val="40"/>
                         <w:lang w:val="es-ES"/>
                       </w:rPr>
-                      <w:t>7</w:t>
+                      <w:t>6</w:t>
                     </w:r>
                     <w:r>
                       <w:rPr>
@@ -3701,6 +3912,7 @@
         <w:dataBinding w:prefixMappings="xmlns:ns0='http://schemas.openxmlformats.org/package/2006/metadata/core-properties' xmlns:ns1='http://purl.org/dc/elements/1.1/'" w:xpath="/ns0:coreProperties[1]/ns1:creator[1]" w:storeItemID="{6C3C8BC8-F283-45AE-878A-BAB7291924A1}"/>
         <w:text/>
       </w:sdtPr>
+      <w:sdtEndPr/>
       <w:sdtContent>
         <w:r>
           <w:rPr>
@@ -3729,11 +3941,12 @@
       <w:rPr>
         <w:noProof/>
         <w:color w:val="4F81BD" w:themeColor="accent1"/>
+        <w:lang w:eastAsia="es-AR"/>
       </w:rPr>
       <mc:AlternateContent>
         <mc:Choice Requires="wps">
           <w:drawing>
-            <wp:anchor distT="91440" distB="91440" distL="114300" distR="114300" simplePos="0" relativeHeight="251660288" behindDoc="1" locked="0" layoutInCell="1" allowOverlap="1" wp14:anchorId="61411508" wp14:editId="18D0C9D9">
+            <wp:anchor distT="91440" distB="91440" distL="114300" distR="114300" simplePos="0" relativeHeight="251660288" behindDoc="1" locked="0" layoutInCell="1" allowOverlap="1" wp14:anchorId="6CF25A09" wp14:editId="2874FDE9">
               <wp:simplePos x="0" y="0"/>
               <wp:positionH relativeFrom="margin">
                 <wp:align>center</wp:align>
@@ -3845,7 +4058,7 @@
         <w:lang w:eastAsia="es-AR"/>
       </w:rPr>
       <w:drawing>
-        <wp:inline distT="0" distB="0" distL="0" distR="0" wp14:anchorId="2CD01CBF" wp14:editId="46EB903F">
+        <wp:inline distT="0" distB="0" distL="0" distR="0" wp14:anchorId="56DDB949" wp14:editId="131A05E1">
           <wp:extent cx="771525" cy="323850"/>
           <wp:effectExtent l="0" t="0" r="9525" b="0"/>
           <wp:docPr id="1" name="Imagen 1"/>
@@ -3910,44 +4123,7 @@
         <w:sz w:val="20"/>
         <w:szCs w:val="20"/>
       </w:rPr>
-      <w:t xml:space="preserve">Cátedra: </w:t>
-    </w:r>
-    <w:r>
-      <w:rPr>
-        <w:sz w:val="20"/>
-        <w:szCs w:val="20"/>
-      </w:rPr>
-      <w:t xml:space="preserve">“INGENIERÍA DE SOFTWARE” – </w:t>
-    </w:r>
-    <w:proofErr w:type="spellStart"/>
-    <w:r>
-      <w:rPr>
-        <w:sz w:val="20"/>
-        <w:szCs w:val="20"/>
-      </w:rPr>
-      <w:t>4to</w:t>
-    </w:r>
-    <w:proofErr w:type="spellEnd"/>
-    <w:r>
-      <w:rPr>
-        <w:sz w:val="20"/>
-        <w:szCs w:val="20"/>
-      </w:rPr>
-      <w:t xml:space="preserve">. </w:t>
-    </w:r>
-    <w:r>
-      <w:rPr>
-        <w:sz w:val="20"/>
-        <w:szCs w:val="20"/>
-      </w:rPr>
-      <w:t>A</w:t>
-    </w:r>
-    <w:r>
-      <w:rPr>
-        <w:sz w:val="20"/>
-        <w:szCs w:val="20"/>
-      </w:rPr>
-      <w:t>ño -2012</w:t>
+      <w:t>Cátedra: “INGENIERÍA DE SOFTWARE” – 4to. Año -2012</w:t>
     </w:r>
   </w:p>
   <w:p>
@@ -4006,12 +4182,6 @@
         <w:szCs w:val="20"/>
       </w:rPr>
       <w:tab/>
-    </w:r>
-    <w:r>
-      <w:rPr>
-        <w:sz w:val="20"/>
-        <w:szCs w:val="20"/>
-      </w:rPr>
       <w:t>Prof. Adjunta: Ing. Mónica Colombo</w:t>
     </w:r>
   </w:p>
@@ -4071,12 +4241,6 @@
         <w:szCs w:val="20"/>
       </w:rPr>
       <w:tab/>
-    </w:r>
-    <w:r>
-      <w:rPr>
-        <w:sz w:val="20"/>
-        <w:szCs w:val="20"/>
-      </w:rPr>
       <w:t xml:space="preserve">Prof. JTP: Lic. Graciela M. Lastra   </w:t>
     </w:r>
   </w:p>
@@ -4570,6 +4734,29 @@
     <w:qFormat/>
     <w:rsid w:val="00FB18E4"/>
   </w:style>
+  <w:style w:type="paragraph" w:styleId="Ttulo1">
+    <w:name w:val="heading 1"/>
+    <w:basedOn w:val="Normal"/>
+    <w:next w:val="Normal"/>
+    <w:link w:val="Ttulo1Car"/>
+    <w:uiPriority w:val="9"/>
+    <w:qFormat/>
+    <w:rsid w:val="00883600"/>
+    <w:pPr>
+      <w:keepNext/>
+      <w:keepLines/>
+      <w:spacing w:before="480" w:after="0"/>
+      <w:outlineLvl w:val="0"/>
+    </w:pPr>
+    <w:rPr>
+      <w:rFonts w:asciiTheme="majorHAnsi" w:eastAsiaTheme="majorEastAsia" w:hAnsiTheme="majorHAnsi" w:cstheme="majorBidi"/>
+      <w:b/>
+      <w:bCs/>
+      <w:color w:val="365F91" w:themeColor="accent1" w:themeShade="BF"/>
+      <w:sz w:val="28"/>
+      <w:szCs w:val="28"/>
+    </w:rPr>
+  </w:style>
   <w:style w:type="character" w:default="1" w:styleId="Fuentedeprrafopredeter">
     <w:name w:val="Default Paragraph Font"/>
     <w:uiPriority w:val="1"/>
@@ -4670,6 +4857,7 @@
   </w:style>
   <w:style w:type="paragraph" w:styleId="Sinespaciado">
     <w:name w:val="No Spacing"/>
+    <w:link w:val="SinespaciadoCar"/>
     <w:uiPriority w:val="1"/>
     <w:qFormat/>
     <w:rsid w:val="00FB18E4"/>
@@ -4726,6 +4914,28 @@
     <w:rPr>
       <w:rFonts w:eastAsiaTheme="minorEastAsia"/>
       <w:lang w:eastAsia="es-AR"/>
+    </w:rPr>
+  </w:style>
+  <w:style w:type="character" w:customStyle="1" w:styleId="SinespaciadoCar">
+    <w:name w:val="Sin espaciado Car"/>
+    <w:basedOn w:val="Fuentedeprrafopredeter"/>
+    <w:link w:val="Sinespaciado"/>
+    <w:uiPriority w:val="1"/>
+    <w:rsid w:val="00C074FB"/>
+  </w:style>
+  <w:style w:type="character" w:customStyle="1" w:styleId="Ttulo1Car">
+    <w:name w:val="Título 1 Car"/>
+    <w:basedOn w:val="Fuentedeprrafopredeter"/>
+    <w:link w:val="Ttulo1"/>
+    <w:uiPriority w:val="9"/>
+    <w:rsid w:val="00883600"/>
+    <w:rPr>
+      <w:rFonts w:asciiTheme="majorHAnsi" w:eastAsiaTheme="majorEastAsia" w:hAnsiTheme="majorHAnsi" w:cstheme="majorBidi"/>
+      <w:b/>
+      <w:bCs/>
+      <w:color w:val="365F91" w:themeColor="accent1" w:themeShade="BF"/>
+      <w:sz w:val="28"/>
+      <w:szCs w:val="28"/>
     </w:rPr>
   </w:style>
 </w:styles>
@@ -4892,6 +5102,29 @@
     <w:qFormat/>
     <w:rsid w:val="00FB18E4"/>
   </w:style>
+  <w:style w:type="paragraph" w:styleId="Ttulo1">
+    <w:name w:val="heading 1"/>
+    <w:basedOn w:val="Normal"/>
+    <w:next w:val="Normal"/>
+    <w:link w:val="Ttulo1Car"/>
+    <w:uiPriority w:val="9"/>
+    <w:qFormat/>
+    <w:rsid w:val="00883600"/>
+    <w:pPr>
+      <w:keepNext/>
+      <w:keepLines/>
+      <w:spacing w:before="480" w:after="0"/>
+      <w:outlineLvl w:val="0"/>
+    </w:pPr>
+    <w:rPr>
+      <w:rFonts w:asciiTheme="majorHAnsi" w:eastAsiaTheme="majorEastAsia" w:hAnsiTheme="majorHAnsi" w:cstheme="majorBidi"/>
+      <w:b/>
+      <w:bCs/>
+      <w:color w:val="365F91" w:themeColor="accent1" w:themeShade="BF"/>
+      <w:sz w:val="28"/>
+      <w:szCs w:val="28"/>
+    </w:rPr>
+  </w:style>
   <w:style w:type="character" w:default="1" w:styleId="Fuentedeprrafopredeter">
     <w:name w:val="Default Paragraph Font"/>
     <w:uiPriority w:val="1"/>
@@ -4992,6 +5225,7 @@
   </w:style>
   <w:style w:type="paragraph" w:styleId="Sinespaciado">
     <w:name w:val="No Spacing"/>
+    <w:link w:val="SinespaciadoCar"/>
     <w:uiPriority w:val="1"/>
     <w:qFormat/>
     <w:rsid w:val="00FB18E4"/>
@@ -5048,6 +5282,28 @@
     <w:rPr>
       <w:rFonts w:eastAsiaTheme="minorEastAsia"/>
       <w:lang w:eastAsia="es-AR"/>
+    </w:rPr>
+  </w:style>
+  <w:style w:type="character" w:customStyle="1" w:styleId="SinespaciadoCar">
+    <w:name w:val="Sin espaciado Car"/>
+    <w:basedOn w:val="Fuentedeprrafopredeter"/>
+    <w:link w:val="Sinespaciado"/>
+    <w:uiPriority w:val="1"/>
+    <w:rsid w:val="00C074FB"/>
+  </w:style>
+  <w:style w:type="character" w:customStyle="1" w:styleId="Ttulo1Car">
+    <w:name w:val="Título 1 Car"/>
+    <w:basedOn w:val="Fuentedeprrafopredeter"/>
+    <w:link w:val="Ttulo1"/>
+    <w:uiPriority w:val="9"/>
+    <w:rsid w:val="00883600"/>
+    <w:rPr>
+      <w:rFonts w:asciiTheme="majorHAnsi" w:eastAsiaTheme="majorEastAsia" w:hAnsiTheme="majorHAnsi" w:cstheme="majorBidi"/>
+      <w:b/>
+      <w:bCs/>
+      <w:color w:val="365F91" w:themeColor="accent1" w:themeShade="BF"/>
+      <w:sz w:val="28"/>
+      <w:szCs w:val="28"/>
     </w:rPr>
   </w:style>
 </w:styles>
@@ -5126,19 +5382,19 @@
     <w:pitch w:val="variable"/>
     <w:sig w:usb0="E10002FF" w:usb1="4000ACFF" w:usb2="00000009" w:usb3="00000000" w:csb0="0000019F" w:csb1="00000000"/>
   </w:font>
+  <w:font w:name="Cambria">
+    <w:panose1 w:val="02040503050406030204"/>
+    <w:charset w:val="00"/>
+    <w:family w:val="roman"/>
+    <w:pitch w:val="variable"/>
+    <w:sig w:usb0="E00002FF" w:usb1="400004FF" w:usb2="00000000" w:usb3="00000000" w:csb0="0000019F" w:csb1="00000000"/>
+  </w:font>
   <w:font w:name="Tahoma">
     <w:panose1 w:val="020B0604030504040204"/>
     <w:charset w:val="00"/>
     <w:family w:val="swiss"/>
     <w:pitch w:val="variable"/>
     <w:sig w:usb0="E1002EFF" w:usb1="C000605B" w:usb2="00000029" w:usb3="00000000" w:csb0="000101FF" w:csb1="00000000"/>
-  </w:font>
-  <w:font w:name="Cambria">
-    <w:panose1 w:val="02040503050406030204"/>
-    <w:charset w:val="00"/>
-    <w:family w:val="roman"/>
-    <w:pitch w:val="variable"/>
-    <w:sig w:usb0="E00002FF" w:usb1="400004FF" w:usb2="00000000" w:usb3="00000000" w:csb0="0000019F" w:csb1="00000000"/>
   </w:font>
 </w:fonts>
 </file>
@@ -5158,7 +5414,10 @@
   </w:compat>
   <w:rsids>
     <w:rsidRoot w:val="00787C6C"/>
+    <w:rsid w:val="0007619B"/>
+    <w:rsid w:val="001F5CE8"/>
     <w:rsid w:val="00330D95"/>
+    <w:rsid w:val="00673D4F"/>
     <w:rsid w:val="00787C6C"/>
   </w:rsids>
   <m:mathPr>
@@ -5376,6 +5635,26 @@
     <w:name w:val="A0C6DFB4458843EEBE29D44043729EB2"/>
     <w:rsid w:val="00787C6C"/>
   </w:style>
+  <w:style w:type="paragraph" w:customStyle="1" w:styleId="A9E37EB7D83C41798DAB1DD5779F5346">
+    <w:name w:val="A9E37EB7D83C41798DAB1DD5779F5346"/>
+    <w:rsid w:val="0007619B"/>
+  </w:style>
+  <w:style w:type="paragraph" w:customStyle="1" w:styleId="61BE2C73EDBF4D159D2A5FD3F172A514">
+    <w:name w:val="61BE2C73EDBF4D159D2A5FD3F172A514"/>
+    <w:rsid w:val="0007619B"/>
+  </w:style>
+  <w:style w:type="paragraph" w:customStyle="1" w:styleId="3FD8FF2E1C484FB6855B0216A1037599">
+    <w:name w:val="3FD8FF2E1C484FB6855B0216A1037599"/>
+    <w:rsid w:val="0007619B"/>
+  </w:style>
+  <w:style w:type="paragraph" w:customStyle="1" w:styleId="5196441338AF4DFD8F0BCD83A1E37D61">
+    <w:name w:val="5196441338AF4DFD8F0BCD83A1E37D61"/>
+    <w:rsid w:val="0007619B"/>
+  </w:style>
+  <w:style w:type="paragraph" w:customStyle="1" w:styleId="76D1ADA378B045B68E98BD6A17FDCF11">
+    <w:name w:val="76D1ADA378B045B68E98BD6A17FDCF11"/>
+    <w:rsid w:val="0007619B"/>
+  </w:style>
 </w:styles>
 </file>
 
@@ -5573,6 +5852,26 @@
   <w:style w:type="paragraph" w:customStyle="1" w:styleId="A0C6DFB4458843EEBE29D44043729EB2">
     <w:name w:val="A0C6DFB4458843EEBE29D44043729EB2"/>
     <w:rsid w:val="00787C6C"/>
+  </w:style>
+  <w:style w:type="paragraph" w:customStyle="1" w:styleId="A9E37EB7D83C41798DAB1DD5779F5346">
+    <w:name w:val="A9E37EB7D83C41798DAB1DD5779F5346"/>
+    <w:rsid w:val="0007619B"/>
+  </w:style>
+  <w:style w:type="paragraph" w:customStyle="1" w:styleId="61BE2C73EDBF4D159D2A5FD3F172A514">
+    <w:name w:val="61BE2C73EDBF4D159D2A5FD3F172A514"/>
+    <w:rsid w:val="0007619B"/>
+  </w:style>
+  <w:style w:type="paragraph" w:customStyle="1" w:styleId="3FD8FF2E1C484FB6855B0216A1037599">
+    <w:name w:val="3FD8FF2E1C484FB6855B0216A1037599"/>
+    <w:rsid w:val="0007619B"/>
+  </w:style>
+  <w:style w:type="paragraph" w:customStyle="1" w:styleId="5196441338AF4DFD8F0BCD83A1E37D61">
+    <w:name w:val="5196441338AF4DFD8F0BCD83A1E37D61"/>
+    <w:rsid w:val="0007619B"/>
+  </w:style>
+  <w:style w:type="paragraph" w:customStyle="1" w:styleId="76D1ADA378B045B68E98BD6A17FDCF11">
+    <w:name w:val="76D1ADA378B045B68E98BD6A17FDCF11"/>
+    <w:rsid w:val="0007619B"/>
   </w:style>
 </w:styles>
 </file>

</xml_diff>